<commit_message>
RWY designation display added
</commit_message>
<xml_diff>
--- a/CSAY Obstacle Height Calculation/Documentation/Img1/New Microsoft Word Document.docx
+++ b/CSAY Obstacle Height Calculation/Documentation/Img1/New Microsoft Word Document.docx
@@ -15,60 +15,50 @@
         <mc:AlternateContent>
           <mc:Choice Requires="wps">
             <w:drawing>
-              <wp:anchor distT="0" distB="0" distL="114300" distR="114300" simplePos="0" relativeHeight="251672576" behindDoc="0" locked="0" layoutInCell="1" allowOverlap="1" wp14:anchorId="1A9BD1C9" wp14:editId="40536D1B">
+              <wp:anchor distT="0" distB="0" distL="114300" distR="114300" simplePos="0" relativeHeight="251672576" behindDoc="0" locked="0" layoutInCell="1" allowOverlap="1" wp14:anchorId="41B6D44F" wp14:editId="16A5F3B0">
                 <wp:simplePos x="0" y="0"/>
                 <wp:positionH relativeFrom="column">
-                  <wp:posOffset>4154115</wp:posOffset>
+                  <wp:posOffset>816407</wp:posOffset>
                 </wp:positionH>
                 <wp:positionV relativeFrom="paragraph">
-                  <wp:posOffset>-298202</wp:posOffset>
+                  <wp:posOffset>219456</wp:posOffset>
                 </wp:positionV>
-                <wp:extent cx="283100" cy="298808"/>
-                <wp:effectExtent l="19050" t="19050" r="22225" b="25400"/>
+                <wp:extent cx="624687" cy="280416"/>
+                <wp:effectExtent l="19050" t="38100" r="42545" b="24765"/>
                 <wp:wrapNone/>
-                <wp:docPr id="22750284" name="Arrow: Bent-Up 6"/>
+                <wp:docPr id="1555052825" name="Straight Arrow Connector 6"/>
                 <wp:cNvGraphicFramePr/>
                 <a:graphic xmlns:a="http://schemas.openxmlformats.org/drawingml/2006/main">
                   <a:graphicData uri="http://schemas.microsoft.com/office/word/2010/wordprocessingShape">
                     <wps:wsp>
-                      <wps:cNvSpPr/>
+                      <wps:cNvCnPr/>
                       <wps:spPr>
-                        <a:xfrm flipH="1">
+                        <a:xfrm flipV="1">
                           <a:off x="0" y="0"/>
-                          <a:ext cx="283100" cy="298808"/>
+                          <a:ext cx="624687" cy="280416"/>
                         </a:xfrm>
-                        <a:prstGeom prst="bentUpArrow">
+                        <a:prstGeom prst="straightConnector1">
                           <a:avLst/>
                         </a:prstGeom>
-                        <a:noFill/>
-                        <a:ln>
-                          <a:solidFill>
-                            <a:srgbClr val="FF0000"/>
-                          </a:solidFill>
+                        <a:ln w="38100">
+                          <a:tailEnd type="triangle"/>
                         </a:ln>
                       </wps:spPr>
                       <wps:style>
-                        <a:lnRef idx="2">
-                          <a:schemeClr val="accent1">
-                            <a:shade val="50000"/>
-                          </a:schemeClr>
+                        <a:lnRef idx="1">
+                          <a:schemeClr val="accent1"/>
                         </a:lnRef>
-                        <a:fillRef idx="1">
+                        <a:fillRef idx="0">
                           <a:schemeClr val="accent1"/>
                         </a:fillRef>
                         <a:effectRef idx="0">
                           <a:schemeClr val="accent1"/>
                         </a:effectRef>
                         <a:fontRef idx="minor">
-                          <a:schemeClr val="lt1"/>
+                          <a:schemeClr val="tx1"/>
                         </a:fontRef>
                       </wps:style>
-                      <wps:bodyPr rot="0" spcFirstLastPara="0" vertOverflow="overflow" horzOverflow="overflow" vert="horz" wrap="square" lIns="91440" tIns="45720" rIns="91440" bIns="45720" numCol="1" spcCol="0" rtlCol="0" fromWordArt="0" anchor="ctr" anchorCtr="0" forceAA="0" compatLnSpc="1">
-                        <a:prstTxWarp prst="textNoShape">
-                          <a:avLst/>
-                        </a:prstTxWarp>
-                        <a:noAutofit/>
-                      </wps:bodyPr>
+                      <wps:bodyPr/>
                     </wps:wsp>
                   </a:graphicData>
                 </a:graphic>
@@ -83,9 +73,214 @@
           </mc:Choice>
           <mc:Fallback>
             <w:pict>
-              <v:shape w14:anchorId="16E4F711" id="Arrow: Bent-Up 6" o:spid="_x0000_s1026" style="position:absolute;margin-left:327.1pt;margin-top:-23.5pt;width:22.3pt;height:23.55pt;flip:x;z-index:251672576;visibility:visible;mso-wrap-style:square;mso-width-percent:0;mso-height-percent:0;mso-wrap-distance-left:9pt;mso-wrap-distance-top:0;mso-wrap-distance-right:9pt;mso-wrap-distance-bottom:0;mso-position-horizontal:absolute;mso-position-horizontal-relative:text;mso-position-vertical:absolute;mso-position-vertical-relative:text;mso-width-percent:0;mso-height-percent:0;mso-width-relative:margin;mso-height-relative:margin;v-text-anchor:middle" coordsize="283100,298808" o:gfxdata="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" path="m,228033r176938,l176938,70775r-35388,l212325,r70775,70775l247713,70775r,228033l,298808,,228033xe" filled="f" strokecolor="red" strokeweight="1pt">
-                <v:stroke joinstyle="miter"/>
-                <v:path arrowok="t" o:connecttype="custom" o:connectlocs="0,228033;176938,228033;176938,70775;141550,70775;212325,0;283100,70775;247713,70775;247713,298808;0,298808;0,228033" o:connectangles="0,0,0,0,0,0,0,0,0,0"/>
+              <v:shapetype w14:anchorId="539B721B" id="_x0000_t32" coordsize="21600,21600" o:spt="32" o:oned="t" path="m,l21600,21600e" filled="f">
+                <v:path arrowok="t" fillok="f" o:connecttype="none"/>
+                <o:lock v:ext="edit" shapetype="t"/>
+              </v:shapetype>
+              <v:shape id="Straight Arrow Connector 6" o:spid="_x0000_s1026" type="#_x0000_t32" style="position:absolute;margin-left:64.3pt;margin-top:17.3pt;width:49.2pt;height:22.1pt;flip:y;z-index:251672576;visibility:visible;mso-wrap-style:square;mso-width-percent:0;mso-height-percent:0;mso-wrap-distance-left:9pt;mso-wrap-distance-top:0;mso-wrap-distance-right:9pt;mso-wrap-distance-bottom:0;mso-position-horizontal:absolute;mso-position-horizontal-relative:text;mso-position-vertical:absolute;mso-position-vertical-relative:text;mso-width-percent:0;mso-height-percent:0;mso-width-relative:margin;mso-height-relative:margin" o:gfxdata="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" strokecolor="#4472c4 [3204]" strokeweight="3pt">
+                <v:stroke endarrow="block" joinstyle="miter"/>
+              </v:shape>
+            </w:pict>
+          </mc:Fallback>
+        </mc:AlternateContent>
+      </w:r>
+      <w:r>
+        <w:rPr>
+          <w:noProof/>
+        </w:rPr>
+        <w:drawing>
+          <wp:anchor distT="0" distB="0" distL="114300" distR="114300" simplePos="0" relativeHeight="251670528" behindDoc="0" locked="0" layoutInCell="1" allowOverlap="1" wp14:anchorId="6965190D" wp14:editId="4017870A">
+            <wp:simplePos x="0" y="0"/>
+            <wp:positionH relativeFrom="column">
+              <wp:posOffset>-730936</wp:posOffset>
+            </wp:positionH>
+            <wp:positionV relativeFrom="paragraph">
+              <wp:posOffset>358064</wp:posOffset>
+            </wp:positionV>
+            <wp:extent cx="2095792" cy="1524213"/>
+            <wp:effectExtent l="19050" t="19050" r="19050" b="19050"/>
+            <wp:wrapNone/>
+            <wp:docPr id="255981318" name="Picture 7"/>
+            <wp:cNvGraphicFramePr>
+              <a:graphicFrameLocks xmlns:a="http://schemas.openxmlformats.org/drawingml/2006/main" noChangeAspect="1"/>
+            </wp:cNvGraphicFramePr>
+            <a:graphic xmlns:a="http://schemas.openxmlformats.org/drawingml/2006/main">
+              <a:graphicData uri="http://schemas.openxmlformats.org/drawingml/2006/picture">
+                <pic:pic xmlns:pic="http://schemas.openxmlformats.org/drawingml/2006/picture">
+                  <pic:nvPicPr>
+                    <pic:cNvPr id="255981318" name="Picture 255981318"/>
+                    <pic:cNvPicPr/>
+                  </pic:nvPicPr>
+                  <pic:blipFill>
+                    <a:blip r:embed="rId6">
+                      <a:extLst>
+                        <a:ext uri="{28A0092B-C50C-407E-A947-70E740481C1C}">
+                          <a14:useLocalDpi xmlns:a14="http://schemas.microsoft.com/office/drawing/2010/main" val="0"/>
+                        </a:ext>
+                      </a:extLst>
+                    </a:blip>
+                    <a:stretch>
+                      <a:fillRect/>
+                    </a:stretch>
+                  </pic:blipFill>
+                  <pic:spPr>
+                    <a:xfrm>
+                      <a:off x="0" y="0"/>
+                      <a:ext cx="2095792" cy="1524213"/>
+                    </a:xfrm>
+                    <a:prstGeom prst="rect">
+                      <a:avLst/>
+                    </a:prstGeom>
+                    <a:ln>
+                      <a:solidFill>
+                        <a:schemeClr val="tx1"/>
+                      </a:solidFill>
+                    </a:ln>
+                  </pic:spPr>
+                </pic:pic>
+              </a:graphicData>
+            </a:graphic>
+            <wp14:sizeRelH relativeFrom="page">
+              <wp14:pctWidth>0</wp14:pctWidth>
+            </wp14:sizeRelH>
+            <wp14:sizeRelV relativeFrom="page">
+              <wp14:pctHeight>0</wp14:pctHeight>
+            </wp14:sizeRelV>
+          </wp:anchor>
+        </w:drawing>
+      </w:r>
+      <w:r>
+        <w:rPr>
+          <w:noProof/>
+        </w:rPr>
+        <w:drawing>
+          <wp:anchor distT="0" distB="0" distL="114300" distR="114300" simplePos="0" relativeHeight="251662336" behindDoc="1" locked="0" layoutInCell="1" allowOverlap="1" wp14:anchorId="1F88FA4D" wp14:editId="4B5CA387">
+            <wp:simplePos x="0" y="0"/>
+            <wp:positionH relativeFrom="column">
+              <wp:posOffset>3027680</wp:posOffset>
+            </wp:positionH>
+            <wp:positionV relativeFrom="paragraph">
+              <wp:posOffset>1155065</wp:posOffset>
+            </wp:positionV>
+            <wp:extent cx="1581150" cy="1714500"/>
+            <wp:effectExtent l="19050" t="19050" r="19050" b="19050"/>
+            <wp:wrapNone/>
+            <wp:docPr id="462982465" name="Picture 5"/>
+            <wp:cNvGraphicFramePr>
+              <a:graphicFrameLocks xmlns:a="http://schemas.openxmlformats.org/drawingml/2006/main" noChangeAspect="1"/>
+            </wp:cNvGraphicFramePr>
+            <a:graphic xmlns:a="http://schemas.openxmlformats.org/drawingml/2006/main">
+              <a:graphicData uri="http://schemas.openxmlformats.org/drawingml/2006/picture">
+                <pic:pic xmlns:pic="http://schemas.openxmlformats.org/drawingml/2006/picture">
+                  <pic:nvPicPr>
+                    <pic:cNvPr id="462982465" name="Picture 462982465"/>
+                    <pic:cNvPicPr/>
+                  </pic:nvPicPr>
+                  <pic:blipFill>
+                    <a:blip r:embed="rId7">
+                      <a:extLst>
+                        <a:ext uri="{28A0092B-C50C-407E-A947-70E740481C1C}">
+                          <a14:useLocalDpi xmlns:a14="http://schemas.microsoft.com/office/drawing/2010/main" val="0"/>
+                        </a:ext>
+                      </a:extLst>
+                    </a:blip>
+                    <a:stretch>
+                      <a:fillRect/>
+                    </a:stretch>
+                  </pic:blipFill>
+                  <pic:spPr>
+                    <a:xfrm>
+                      <a:off x="0" y="0"/>
+                      <a:ext cx="1581150" cy="1714500"/>
+                    </a:xfrm>
+                    <a:prstGeom prst="rect">
+                      <a:avLst/>
+                    </a:prstGeom>
+                    <a:ln>
+                      <a:solidFill>
+                        <a:schemeClr val="tx1"/>
+                      </a:solidFill>
+                    </a:ln>
+                  </pic:spPr>
+                </pic:pic>
+              </a:graphicData>
+            </a:graphic>
+            <wp14:sizeRelH relativeFrom="page">
+              <wp14:pctWidth>0</wp14:pctWidth>
+            </wp14:sizeRelH>
+            <wp14:sizeRelV relativeFrom="page">
+              <wp14:pctHeight>0</wp14:pctHeight>
+            </wp14:sizeRelV>
+          </wp:anchor>
+        </w:drawing>
+      </w:r>
+      <w:r>
+        <w:rPr>
+          <w:noProof/>
+        </w:rPr>
+        <mc:AlternateContent>
+          <mc:Choice Requires="wps">
+            <w:drawing>
+              <wp:anchor distT="0" distB="0" distL="114300" distR="114300" simplePos="0" relativeHeight="251669504" behindDoc="0" locked="0" layoutInCell="1" allowOverlap="1" wp14:anchorId="20780DB1" wp14:editId="0638C7FB">
+                <wp:simplePos x="0" y="0"/>
+                <wp:positionH relativeFrom="column">
+                  <wp:posOffset>2125345</wp:posOffset>
+                </wp:positionH>
+                <wp:positionV relativeFrom="paragraph">
+                  <wp:posOffset>830580</wp:posOffset>
+                </wp:positionV>
+                <wp:extent cx="975360" cy="412115"/>
+                <wp:effectExtent l="19050" t="19050" r="34290" b="64135"/>
+                <wp:wrapNone/>
+                <wp:docPr id="701935707" name="Straight Arrow Connector 6"/>
+                <wp:cNvGraphicFramePr/>
+                <a:graphic xmlns:a="http://schemas.openxmlformats.org/drawingml/2006/main">
+                  <a:graphicData uri="http://schemas.microsoft.com/office/word/2010/wordprocessingShape">
+                    <wps:wsp>
+                      <wps:cNvCnPr/>
+                      <wps:spPr>
+                        <a:xfrm>
+                          <a:off x="0" y="0"/>
+                          <a:ext cx="975360" cy="412115"/>
+                        </a:xfrm>
+                        <a:prstGeom prst="straightConnector1">
+                          <a:avLst/>
+                        </a:prstGeom>
+                        <a:ln w="38100">
+                          <a:tailEnd type="triangle"/>
+                        </a:ln>
+                      </wps:spPr>
+                      <wps:style>
+                        <a:lnRef idx="1">
+                          <a:schemeClr val="accent1"/>
+                        </a:lnRef>
+                        <a:fillRef idx="0">
+                          <a:schemeClr val="accent1"/>
+                        </a:fillRef>
+                        <a:effectRef idx="0">
+                          <a:schemeClr val="accent1"/>
+                        </a:effectRef>
+                        <a:fontRef idx="minor">
+                          <a:schemeClr val="tx1"/>
+                        </a:fontRef>
+                      </wps:style>
+                      <wps:bodyPr/>
+                    </wps:wsp>
+                  </a:graphicData>
+                </a:graphic>
+                <wp14:sizeRelH relativeFrom="margin">
+                  <wp14:pctWidth>0</wp14:pctWidth>
+                </wp14:sizeRelH>
+                <wp14:sizeRelV relativeFrom="margin">
+                  <wp14:pctHeight>0</wp14:pctHeight>
+                </wp14:sizeRelV>
+              </wp:anchor>
+            </w:drawing>
+          </mc:Choice>
+          <mc:Fallback>
+            <w:pict>
+              <v:shape w14:anchorId="30761ADE" id="Straight Arrow Connector 6" o:spid="_x0000_s1026" type="#_x0000_t32" style="position:absolute;margin-left:167.35pt;margin-top:65.4pt;width:76.8pt;height:32.45pt;z-index:251669504;visibility:visible;mso-wrap-style:square;mso-width-percent:0;mso-height-percent:0;mso-wrap-distance-left:9pt;mso-wrap-distance-top:0;mso-wrap-distance-right:9pt;mso-wrap-distance-bottom:0;mso-position-horizontal:absolute;mso-position-horizontal-relative:text;mso-position-vertical:absolute;mso-position-vertical-relative:text;mso-width-percent:0;mso-height-percent:0;mso-width-relative:margin;mso-height-relative:margin" o:gfxdata="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" strokecolor="#4472c4 [3204]" strokeweight="3pt">
+                <v:stroke endarrow="block" joinstyle="miter"/>
               </v:shape>
             </w:pict>
           </mc:Fallback>
@@ -98,18 +293,780 @@
         <mc:AlternateContent>
           <mc:Choice Requires="wps">
             <w:drawing>
-              <wp:anchor distT="0" distB="0" distL="114300" distR="114300" simplePos="0" relativeHeight="251671552" behindDoc="0" locked="0" layoutInCell="1" allowOverlap="1" wp14:anchorId="0AE7D8B8" wp14:editId="30764F16">
+              <wp:anchor distT="0" distB="0" distL="114300" distR="114300" simplePos="0" relativeHeight="251665408" behindDoc="0" locked="0" layoutInCell="1" allowOverlap="1" wp14:anchorId="511F2189" wp14:editId="5D2597AE">
                 <wp:simplePos x="0" y="0"/>
                 <wp:positionH relativeFrom="column">
-                  <wp:posOffset>4438650</wp:posOffset>
+                  <wp:posOffset>2468245</wp:posOffset>
                 </wp:positionH>
                 <wp:positionV relativeFrom="paragraph">
-                  <wp:posOffset>-302260</wp:posOffset>
+                  <wp:posOffset>388620</wp:posOffset>
                 </wp:positionV>
-                <wp:extent cx="1820545" cy="294005"/>
-                <wp:effectExtent l="0" t="0" r="27305" b="10795"/>
+                <wp:extent cx="1107440" cy="428625"/>
+                <wp:effectExtent l="19050" t="19050" r="16510" b="66675"/>
                 <wp:wrapNone/>
-                <wp:docPr id="1872404350" name="Rectangle: Rounded Corners 3"/>
+                <wp:docPr id="692209887" name="Straight Arrow Connector 6"/>
+                <wp:cNvGraphicFramePr/>
+                <a:graphic xmlns:a="http://schemas.openxmlformats.org/drawingml/2006/main">
+                  <a:graphicData uri="http://schemas.microsoft.com/office/word/2010/wordprocessingShape">
+                    <wps:wsp>
+                      <wps:cNvCnPr/>
+                      <wps:spPr>
+                        <a:xfrm>
+                          <a:off x="0" y="0"/>
+                          <a:ext cx="1107440" cy="428625"/>
+                        </a:xfrm>
+                        <a:prstGeom prst="straightConnector1">
+                          <a:avLst/>
+                        </a:prstGeom>
+                        <a:ln w="38100">
+                          <a:tailEnd type="triangle"/>
+                        </a:ln>
+                      </wps:spPr>
+                      <wps:style>
+                        <a:lnRef idx="1">
+                          <a:schemeClr val="accent1"/>
+                        </a:lnRef>
+                        <a:fillRef idx="0">
+                          <a:schemeClr val="accent1"/>
+                        </a:fillRef>
+                        <a:effectRef idx="0">
+                          <a:schemeClr val="accent1"/>
+                        </a:effectRef>
+                        <a:fontRef idx="minor">
+                          <a:schemeClr val="tx1"/>
+                        </a:fontRef>
+                      </wps:style>
+                      <wps:bodyPr/>
+                    </wps:wsp>
+                  </a:graphicData>
+                </a:graphic>
+                <wp14:sizeRelH relativeFrom="margin">
+                  <wp14:pctWidth>0</wp14:pctWidth>
+                </wp14:sizeRelH>
+                <wp14:sizeRelV relativeFrom="margin">
+                  <wp14:pctHeight>0</wp14:pctHeight>
+                </wp14:sizeRelV>
+              </wp:anchor>
+            </w:drawing>
+          </mc:Choice>
+          <mc:Fallback>
+            <w:pict>
+              <v:shape w14:anchorId="7861A7D4" id="Straight Arrow Connector 6" o:spid="_x0000_s1026" type="#_x0000_t32" style="position:absolute;margin-left:194.35pt;margin-top:30.6pt;width:87.2pt;height:33.75pt;z-index:251665408;visibility:visible;mso-wrap-style:square;mso-width-percent:0;mso-height-percent:0;mso-wrap-distance-left:9pt;mso-wrap-distance-top:0;mso-wrap-distance-right:9pt;mso-wrap-distance-bottom:0;mso-position-horizontal:absolute;mso-position-horizontal-relative:text;mso-position-vertical:absolute;mso-position-vertical-relative:text;mso-width-percent:0;mso-height-percent:0;mso-width-relative:margin;mso-height-relative:margin" o:gfxdata="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" strokecolor="#4472c4 [3204]" strokeweight="3pt">
+                <v:stroke endarrow="block" joinstyle="miter"/>
+              </v:shape>
+            </w:pict>
+          </mc:Fallback>
+        </mc:AlternateContent>
+      </w:r>
+      <w:r>
+        <w:rPr>
+          <w:noProof/>
+        </w:rPr>
+        <w:drawing>
+          <wp:anchor distT="0" distB="0" distL="114300" distR="114300" simplePos="0" relativeHeight="251659264" behindDoc="0" locked="0" layoutInCell="1" allowOverlap="1" wp14:anchorId="62255C9D" wp14:editId="0238EE96">
+            <wp:simplePos x="0" y="0"/>
+            <wp:positionH relativeFrom="column">
+              <wp:posOffset>4212590</wp:posOffset>
+            </wp:positionH>
+            <wp:positionV relativeFrom="paragraph">
+              <wp:posOffset>986790</wp:posOffset>
+            </wp:positionV>
+            <wp:extent cx="1123950" cy="457200"/>
+            <wp:effectExtent l="19050" t="19050" r="19050" b="19050"/>
+            <wp:wrapNone/>
+            <wp:docPr id="1611539810" name="Picture 3"/>
+            <wp:cNvGraphicFramePr>
+              <a:graphicFrameLocks xmlns:a="http://schemas.openxmlformats.org/drawingml/2006/main" noChangeAspect="1"/>
+            </wp:cNvGraphicFramePr>
+            <a:graphic xmlns:a="http://schemas.openxmlformats.org/drawingml/2006/main">
+              <a:graphicData uri="http://schemas.openxmlformats.org/drawingml/2006/picture">
+                <pic:pic xmlns:pic="http://schemas.openxmlformats.org/drawingml/2006/picture">
+                  <pic:nvPicPr>
+                    <pic:cNvPr id="1611539810" name="Picture 1611539810"/>
+                    <pic:cNvPicPr/>
+                  </pic:nvPicPr>
+                  <pic:blipFill>
+                    <a:blip r:embed="rId8">
+                      <a:extLst>
+                        <a:ext uri="{28A0092B-C50C-407E-A947-70E740481C1C}">
+                          <a14:useLocalDpi xmlns:a14="http://schemas.microsoft.com/office/drawing/2010/main" val="0"/>
+                        </a:ext>
+                      </a:extLst>
+                    </a:blip>
+                    <a:stretch>
+                      <a:fillRect/>
+                    </a:stretch>
+                  </pic:blipFill>
+                  <pic:spPr>
+                    <a:xfrm>
+                      <a:off x="0" y="0"/>
+                      <a:ext cx="1123950" cy="457200"/>
+                    </a:xfrm>
+                    <a:prstGeom prst="rect">
+                      <a:avLst/>
+                    </a:prstGeom>
+                    <a:ln>
+                      <a:solidFill>
+                        <a:schemeClr val="tx1"/>
+                      </a:solidFill>
+                    </a:ln>
+                  </pic:spPr>
+                </pic:pic>
+              </a:graphicData>
+            </a:graphic>
+            <wp14:sizeRelH relativeFrom="page">
+              <wp14:pctWidth>0</wp14:pctWidth>
+            </wp14:sizeRelH>
+            <wp14:sizeRelV relativeFrom="page">
+              <wp14:pctHeight>0</wp14:pctHeight>
+            </wp14:sizeRelV>
+          </wp:anchor>
+        </w:drawing>
+      </w:r>
+      <w:r>
+        <w:rPr>
+          <w:noProof/>
+        </w:rPr>
+        <w:drawing>
+          <wp:anchor distT="0" distB="0" distL="114300" distR="114300" simplePos="0" relativeHeight="251660288" behindDoc="0" locked="0" layoutInCell="1" allowOverlap="1" wp14:anchorId="0D1CDFF9" wp14:editId="6EE92B8F">
+            <wp:simplePos x="0" y="0"/>
+            <wp:positionH relativeFrom="margin">
+              <wp:posOffset>3530600</wp:posOffset>
+            </wp:positionH>
+            <wp:positionV relativeFrom="paragraph">
+              <wp:posOffset>671195</wp:posOffset>
+            </wp:positionV>
+            <wp:extent cx="1485900" cy="352425"/>
+            <wp:effectExtent l="19050" t="19050" r="19050" b="28575"/>
+            <wp:wrapNone/>
+            <wp:docPr id="1071631953" name="Picture 2"/>
+            <wp:cNvGraphicFramePr>
+              <a:graphicFrameLocks xmlns:a="http://schemas.openxmlformats.org/drawingml/2006/main" noChangeAspect="1"/>
+            </wp:cNvGraphicFramePr>
+            <a:graphic xmlns:a="http://schemas.openxmlformats.org/drawingml/2006/main">
+              <a:graphicData uri="http://schemas.openxmlformats.org/drawingml/2006/picture">
+                <pic:pic xmlns:pic="http://schemas.openxmlformats.org/drawingml/2006/picture">
+                  <pic:nvPicPr>
+                    <pic:cNvPr id="1071631953" name="Picture 1071631953"/>
+                    <pic:cNvPicPr/>
+                  </pic:nvPicPr>
+                  <pic:blipFill>
+                    <a:blip r:embed="rId9">
+                      <a:extLst>
+                        <a:ext uri="{28A0092B-C50C-407E-A947-70E740481C1C}">
+                          <a14:useLocalDpi xmlns:a14="http://schemas.microsoft.com/office/drawing/2010/main" val="0"/>
+                        </a:ext>
+                      </a:extLst>
+                    </a:blip>
+                    <a:stretch>
+                      <a:fillRect/>
+                    </a:stretch>
+                  </pic:blipFill>
+                  <pic:spPr>
+                    <a:xfrm>
+                      <a:off x="0" y="0"/>
+                      <a:ext cx="1485900" cy="352425"/>
+                    </a:xfrm>
+                    <a:prstGeom prst="rect">
+                      <a:avLst/>
+                    </a:prstGeom>
+                    <a:ln>
+                      <a:solidFill>
+                        <a:schemeClr val="tx1"/>
+                      </a:solidFill>
+                    </a:ln>
+                  </pic:spPr>
+                </pic:pic>
+              </a:graphicData>
+            </a:graphic>
+            <wp14:sizeRelH relativeFrom="page">
+              <wp14:pctWidth>0</wp14:pctWidth>
+            </wp14:sizeRelH>
+            <wp14:sizeRelV relativeFrom="page">
+              <wp14:pctHeight>0</wp14:pctHeight>
+            </wp14:sizeRelV>
+          </wp:anchor>
+        </w:drawing>
+      </w:r>
+      <w:r>
+        <w:rPr>
+          <w:noProof/>
+        </w:rPr>
+        <mc:AlternateContent>
+          <mc:Choice Requires="wps">
+            <w:drawing>
+              <wp:anchor distT="0" distB="0" distL="114300" distR="114300" simplePos="0" relativeHeight="251667456" behindDoc="0" locked="0" layoutInCell="1" allowOverlap="1" wp14:anchorId="3E4DF7A7" wp14:editId="310383EF">
+                <wp:simplePos x="0" y="0"/>
+                <wp:positionH relativeFrom="column">
+                  <wp:posOffset>2205355</wp:posOffset>
+                </wp:positionH>
+                <wp:positionV relativeFrom="paragraph">
+                  <wp:posOffset>640080</wp:posOffset>
+                </wp:positionV>
+                <wp:extent cx="1985010" cy="485140"/>
+                <wp:effectExtent l="19050" t="19050" r="53340" b="67310"/>
+                <wp:wrapNone/>
+                <wp:docPr id="701424389" name="Straight Arrow Connector 6"/>
+                <wp:cNvGraphicFramePr/>
+                <a:graphic xmlns:a="http://schemas.openxmlformats.org/drawingml/2006/main">
+                  <a:graphicData uri="http://schemas.microsoft.com/office/word/2010/wordprocessingShape">
+                    <wps:wsp>
+                      <wps:cNvCnPr/>
+                      <wps:spPr>
+                        <a:xfrm>
+                          <a:off x="0" y="0"/>
+                          <a:ext cx="1985010" cy="485140"/>
+                        </a:xfrm>
+                        <a:prstGeom prst="straightConnector1">
+                          <a:avLst/>
+                        </a:prstGeom>
+                        <a:ln w="38100">
+                          <a:tailEnd type="triangle"/>
+                        </a:ln>
+                      </wps:spPr>
+                      <wps:style>
+                        <a:lnRef idx="1">
+                          <a:schemeClr val="accent1"/>
+                        </a:lnRef>
+                        <a:fillRef idx="0">
+                          <a:schemeClr val="accent1"/>
+                        </a:fillRef>
+                        <a:effectRef idx="0">
+                          <a:schemeClr val="accent1"/>
+                        </a:effectRef>
+                        <a:fontRef idx="minor">
+                          <a:schemeClr val="tx1"/>
+                        </a:fontRef>
+                      </wps:style>
+                      <wps:bodyPr/>
+                    </wps:wsp>
+                  </a:graphicData>
+                </a:graphic>
+                <wp14:sizeRelH relativeFrom="margin">
+                  <wp14:pctWidth>0</wp14:pctWidth>
+                </wp14:sizeRelH>
+                <wp14:sizeRelV relativeFrom="margin">
+                  <wp14:pctHeight>0</wp14:pctHeight>
+                </wp14:sizeRelV>
+              </wp:anchor>
+            </w:drawing>
+          </mc:Choice>
+          <mc:Fallback>
+            <w:pict>
+              <v:shape w14:anchorId="2B44C056" id="Straight Arrow Connector 6" o:spid="_x0000_s1026" type="#_x0000_t32" style="position:absolute;margin-left:173.65pt;margin-top:50.4pt;width:156.3pt;height:38.2pt;z-index:251667456;visibility:visible;mso-wrap-style:square;mso-width-percent:0;mso-height-percent:0;mso-wrap-distance-left:9pt;mso-wrap-distance-top:0;mso-wrap-distance-right:9pt;mso-wrap-distance-bottom:0;mso-position-horizontal:absolute;mso-position-horizontal-relative:text;mso-position-vertical:absolute;mso-position-vertical-relative:text;mso-width-percent:0;mso-height-percent:0;mso-width-relative:margin;mso-height-relative:margin" o:gfxdata="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" strokecolor="#4472c4 [3204]" strokeweight="3pt">
+                <v:stroke endarrow="block" joinstyle="miter"/>
+              </v:shape>
+            </w:pict>
+          </mc:Fallback>
+        </mc:AlternateContent>
+      </w:r>
+      <w:r>
+        <w:rPr>
+          <w:noProof/>
+        </w:rPr>
+        <w:drawing>
+          <wp:anchor distT="0" distB="0" distL="114300" distR="114300" simplePos="0" relativeHeight="251658240" behindDoc="0" locked="0" layoutInCell="1" allowOverlap="1" wp14:anchorId="141F037F" wp14:editId="30867356">
+            <wp:simplePos x="0" y="0"/>
+            <wp:positionH relativeFrom="column">
+              <wp:posOffset>1469390</wp:posOffset>
+            </wp:positionH>
+            <wp:positionV relativeFrom="paragraph">
+              <wp:posOffset>-207010</wp:posOffset>
+            </wp:positionV>
+            <wp:extent cx="1485900" cy="3028950"/>
+            <wp:effectExtent l="19050" t="19050" r="19050" b="19050"/>
+            <wp:wrapNone/>
+            <wp:docPr id="1621065657" name="Picture 1"/>
+            <wp:cNvGraphicFramePr>
+              <a:graphicFrameLocks xmlns:a="http://schemas.openxmlformats.org/drawingml/2006/main" noChangeAspect="1"/>
+            </wp:cNvGraphicFramePr>
+            <a:graphic xmlns:a="http://schemas.openxmlformats.org/drawingml/2006/main">
+              <a:graphicData uri="http://schemas.openxmlformats.org/drawingml/2006/picture">
+                <pic:pic xmlns:pic="http://schemas.openxmlformats.org/drawingml/2006/picture">
+                  <pic:nvPicPr>
+                    <pic:cNvPr id="1621065657" name="Picture 1621065657"/>
+                    <pic:cNvPicPr/>
+                  </pic:nvPicPr>
+                  <pic:blipFill>
+                    <a:blip r:embed="rId10">
+                      <a:extLst>
+                        <a:ext uri="{28A0092B-C50C-407E-A947-70E740481C1C}">
+                          <a14:useLocalDpi xmlns:a14="http://schemas.microsoft.com/office/drawing/2010/main" val="0"/>
+                        </a:ext>
+                      </a:extLst>
+                    </a:blip>
+                    <a:stretch>
+                      <a:fillRect/>
+                    </a:stretch>
+                  </pic:blipFill>
+                  <pic:spPr>
+                    <a:xfrm>
+                      <a:off x="0" y="0"/>
+                      <a:ext cx="1485900" cy="3028950"/>
+                    </a:xfrm>
+                    <a:prstGeom prst="rect">
+                      <a:avLst/>
+                    </a:prstGeom>
+                    <a:ln>
+                      <a:solidFill>
+                        <a:schemeClr val="tx1"/>
+                      </a:solidFill>
+                    </a:ln>
+                  </pic:spPr>
+                </pic:pic>
+              </a:graphicData>
+            </a:graphic>
+            <wp14:sizeRelH relativeFrom="page">
+              <wp14:pctWidth>0</wp14:pctWidth>
+            </wp14:sizeRelH>
+            <wp14:sizeRelV relativeFrom="page">
+              <wp14:pctHeight>0</wp14:pctHeight>
+            </wp14:sizeRelV>
+          </wp:anchor>
+        </w:drawing>
+      </w:r>
+      <w:r>
+        <w:rPr>
+          <w:noProof/>
+        </w:rPr>
+        <w:drawing>
+          <wp:anchor distT="0" distB="0" distL="114300" distR="114300" simplePos="0" relativeHeight="251661312" behindDoc="0" locked="0" layoutInCell="1" allowOverlap="1" wp14:anchorId="33A48CEC" wp14:editId="4F093D6E">
+            <wp:simplePos x="0" y="0"/>
+            <wp:positionH relativeFrom="column">
+              <wp:posOffset>3049270</wp:posOffset>
+            </wp:positionH>
+            <wp:positionV relativeFrom="paragraph">
+              <wp:posOffset>-117475</wp:posOffset>
+            </wp:positionV>
+            <wp:extent cx="1600200" cy="781050"/>
+            <wp:effectExtent l="19050" t="19050" r="19050" b="19050"/>
+            <wp:wrapNone/>
+            <wp:docPr id="323282239" name="Picture 4"/>
+            <wp:cNvGraphicFramePr>
+              <a:graphicFrameLocks xmlns:a="http://schemas.openxmlformats.org/drawingml/2006/main" noChangeAspect="1"/>
+            </wp:cNvGraphicFramePr>
+            <a:graphic xmlns:a="http://schemas.openxmlformats.org/drawingml/2006/main">
+              <a:graphicData uri="http://schemas.openxmlformats.org/drawingml/2006/picture">
+                <pic:pic xmlns:pic="http://schemas.openxmlformats.org/drawingml/2006/picture">
+                  <pic:nvPicPr>
+                    <pic:cNvPr id="323282239" name="Picture 323282239"/>
+                    <pic:cNvPicPr/>
+                  </pic:nvPicPr>
+                  <pic:blipFill>
+                    <a:blip r:embed="rId11">
+                      <a:extLst>
+                        <a:ext uri="{28A0092B-C50C-407E-A947-70E740481C1C}">
+                          <a14:useLocalDpi xmlns:a14="http://schemas.microsoft.com/office/drawing/2010/main" val="0"/>
+                        </a:ext>
+                      </a:extLst>
+                    </a:blip>
+                    <a:stretch>
+                      <a:fillRect/>
+                    </a:stretch>
+                  </pic:blipFill>
+                  <pic:spPr>
+                    <a:xfrm>
+                      <a:off x="0" y="0"/>
+                      <a:ext cx="1600200" cy="781050"/>
+                    </a:xfrm>
+                    <a:prstGeom prst="rect">
+                      <a:avLst/>
+                    </a:prstGeom>
+                    <a:ln>
+                      <a:solidFill>
+                        <a:schemeClr val="tx1"/>
+                      </a:solidFill>
+                    </a:ln>
+                  </pic:spPr>
+                </pic:pic>
+              </a:graphicData>
+            </a:graphic>
+            <wp14:sizeRelH relativeFrom="page">
+              <wp14:pctWidth>0</wp14:pctWidth>
+            </wp14:sizeRelH>
+            <wp14:sizeRelV relativeFrom="page">
+              <wp14:pctHeight>0</wp14:pctHeight>
+            </wp14:sizeRelV>
+          </wp:anchor>
+        </w:drawing>
+      </w:r>
+      <w:r>
+        <w:rPr>
+          <w:noProof/>
+        </w:rPr>
+        <mc:AlternateContent>
+          <mc:Choice Requires="wps">
+            <w:drawing>
+              <wp:anchor distT="0" distB="0" distL="114300" distR="114300" simplePos="0" relativeHeight="251663360" behindDoc="0" locked="0" layoutInCell="1" allowOverlap="1" wp14:anchorId="1488B42E" wp14:editId="476C11DE">
+                <wp:simplePos x="0" y="0"/>
+                <wp:positionH relativeFrom="column">
+                  <wp:posOffset>2333345</wp:posOffset>
+                </wp:positionH>
+                <wp:positionV relativeFrom="paragraph">
+                  <wp:posOffset>65837</wp:posOffset>
+                </wp:positionV>
+                <wp:extent cx="841248" cy="168250"/>
+                <wp:effectExtent l="19050" t="76200" r="0" b="22860"/>
+                <wp:wrapNone/>
+                <wp:docPr id="1325534292" name="Straight Arrow Connector 6"/>
+                <wp:cNvGraphicFramePr/>
+                <a:graphic xmlns:a="http://schemas.openxmlformats.org/drawingml/2006/main">
+                  <a:graphicData uri="http://schemas.microsoft.com/office/word/2010/wordprocessingShape">
+                    <wps:wsp>
+                      <wps:cNvCnPr/>
+                      <wps:spPr>
+                        <a:xfrm flipV="1">
+                          <a:off x="0" y="0"/>
+                          <a:ext cx="841248" cy="168250"/>
+                        </a:xfrm>
+                        <a:prstGeom prst="straightConnector1">
+                          <a:avLst/>
+                        </a:prstGeom>
+                        <a:ln w="38100">
+                          <a:tailEnd type="triangle"/>
+                        </a:ln>
+                      </wps:spPr>
+                      <wps:style>
+                        <a:lnRef idx="1">
+                          <a:schemeClr val="accent1"/>
+                        </a:lnRef>
+                        <a:fillRef idx="0">
+                          <a:schemeClr val="accent1"/>
+                        </a:fillRef>
+                        <a:effectRef idx="0">
+                          <a:schemeClr val="accent1"/>
+                        </a:effectRef>
+                        <a:fontRef idx="minor">
+                          <a:schemeClr val="tx1"/>
+                        </a:fontRef>
+                      </wps:style>
+                      <wps:bodyPr/>
+                    </wps:wsp>
+                  </a:graphicData>
+                </a:graphic>
+              </wp:anchor>
+            </w:drawing>
+          </mc:Choice>
+          <mc:Fallback>
+            <w:pict>
+              <v:shape w14:anchorId="0FFB7841" id="Straight Arrow Connector 6" o:spid="_x0000_s1026" type="#_x0000_t32" style="position:absolute;margin-left:183.75pt;margin-top:5.2pt;width:66.25pt;height:13.25pt;flip:y;z-index:251663360;visibility:visible;mso-wrap-style:square;mso-wrap-distance-left:9pt;mso-wrap-distance-top:0;mso-wrap-distance-right:9pt;mso-wrap-distance-bottom:0;mso-position-horizontal:absolute;mso-position-horizontal-relative:text;mso-position-vertical:absolute;mso-position-vertical-relative:text" o:gfxdata="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" strokecolor="#4472c4 [3204]" strokeweight="3pt">
+                <v:stroke endarrow="block" joinstyle="miter"/>
+              </v:shape>
+            </w:pict>
+          </mc:Fallback>
+        </mc:AlternateContent>
+      </w:r>
+    </w:p>
+    <w:p>
+      <w:pPr>
+        <w:rPr>
+          <w:noProof/>
+        </w:rPr>
+      </w:pPr>
+    </w:p>
+    <w:p/>
+    <w:p/>
+    <w:p/>
+    <w:p/>
+    <w:p/>
+    <w:p/>
+    <w:p/>
+    <w:p/>
+    <w:p/>
+    <w:p/>
+    <w:p/>
+    <w:p/>
+    <w:p/>
+    <w:p/>
+    <w:p/>
+    <w:p/>
+    <w:p/>
+    <w:p/>
+    <w:p/>
+    <w:p/>
+    <w:p/>
+    <w:p/>
+    <w:p/>
+    <w:p/>
+    <w:p/>
+    <w:p/>
+    <w:p/>
+    <w:p/>
+    <w:p>
+      <w:r>
+        <w:rPr>
+          <w:noProof/>
+        </w:rPr>
+        <mc:AlternateContent>
+          <mc:Choice Requires="wps">
+            <w:drawing>
+              <wp:anchor distT="0" distB="0" distL="114300" distR="114300" simplePos="0" relativeHeight="251674624" behindDoc="0" locked="0" layoutInCell="1" allowOverlap="1" wp14:anchorId="00A38611" wp14:editId="0A356525">
+                <wp:simplePos x="0" y="0"/>
+                <wp:positionH relativeFrom="column">
+                  <wp:posOffset>1905001</wp:posOffset>
+                </wp:positionH>
+                <wp:positionV relativeFrom="paragraph">
+                  <wp:posOffset>238124</wp:posOffset>
+                </wp:positionV>
+                <wp:extent cx="1619250" cy="1086485"/>
+                <wp:effectExtent l="19050" t="38100" r="38100" b="18415"/>
+                <wp:wrapNone/>
+                <wp:docPr id="821756532" name="Straight Arrow Connector 9"/>
+                <wp:cNvGraphicFramePr/>
+                <a:graphic xmlns:a="http://schemas.openxmlformats.org/drawingml/2006/main">
+                  <a:graphicData uri="http://schemas.microsoft.com/office/word/2010/wordprocessingShape">
+                    <wps:wsp>
+                      <wps:cNvCnPr/>
+                      <wps:spPr>
+                        <a:xfrm flipV="1">
+                          <a:off x="0" y="0"/>
+                          <a:ext cx="1619250" cy="1086485"/>
+                        </a:xfrm>
+                        <a:prstGeom prst="straightConnector1">
+                          <a:avLst/>
+                        </a:prstGeom>
+                        <a:ln w="38100">
+                          <a:tailEnd type="triangle"/>
+                        </a:ln>
+                      </wps:spPr>
+                      <wps:style>
+                        <a:lnRef idx="3">
+                          <a:schemeClr val="dk1"/>
+                        </a:lnRef>
+                        <a:fillRef idx="0">
+                          <a:schemeClr val="dk1"/>
+                        </a:fillRef>
+                        <a:effectRef idx="2">
+                          <a:schemeClr val="dk1"/>
+                        </a:effectRef>
+                        <a:fontRef idx="minor">
+                          <a:schemeClr val="tx1"/>
+                        </a:fontRef>
+                      </wps:style>
+                      <wps:bodyPr/>
+                    </wps:wsp>
+                  </a:graphicData>
+                </a:graphic>
+                <wp14:sizeRelH relativeFrom="margin">
+                  <wp14:pctWidth>0</wp14:pctWidth>
+                </wp14:sizeRelH>
+                <wp14:sizeRelV relativeFrom="margin">
+                  <wp14:pctHeight>0</wp14:pctHeight>
+                </wp14:sizeRelV>
+              </wp:anchor>
+            </w:drawing>
+          </mc:Choice>
+          <mc:Fallback>
+            <w:pict>
+              <v:shapetype w14:anchorId="2B8EFE3F" id="_x0000_t32" coordsize="21600,21600" o:spt="32" o:oned="t" path="m,l21600,21600e" filled="f">
+                <v:path arrowok="t" fillok="f" o:connecttype="none"/>
+                <o:lock v:ext="edit" shapetype="t"/>
+              </v:shapetype>
+              <v:shape id="Straight Arrow Connector 9" o:spid="_x0000_s1026" type="#_x0000_t32" style="position:absolute;margin-left:150pt;margin-top:18.75pt;width:127.5pt;height:85.55pt;flip:y;z-index:251674624;visibility:visible;mso-wrap-style:square;mso-width-percent:0;mso-height-percent:0;mso-wrap-distance-left:9pt;mso-wrap-distance-top:0;mso-wrap-distance-right:9pt;mso-wrap-distance-bottom:0;mso-position-horizontal:absolute;mso-position-horizontal-relative:text;mso-position-vertical:absolute;mso-position-vertical-relative:text;mso-width-percent:0;mso-height-percent:0;mso-width-relative:margin;mso-height-relative:margin" o:gfxdata="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" strokecolor="black [3200]" strokeweight="3pt">
+                <v:stroke endarrow="block" joinstyle="miter"/>
+              </v:shape>
+            </w:pict>
+          </mc:Fallback>
+        </mc:AlternateContent>
+      </w:r>
+      <w:r>
+        <w:rPr>
+          <w:noProof/>
+        </w:rPr>
+        <w:drawing>
+          <wp:anchor distT="0" distB="0" distL="114300" distR="114300" simplePos="0" relativeHeight="251673600" behindDoc="0" locked="0" layoutInCell="1" allowOverlap="1" wp14:anchorId="1941312B" wp14:editId="368A8D56">
+            <wp:simplePos x="0" y="0"/>
+            <wp:positionH relativeFrom="margin">
+              <wp:align>right</wp:align>
+            </wp:positionH>
+            <wp:positionV relativeFrom="paragraph">
+              <wp:posOffset>114935</wp:posOffset>
+            </wp:positionV>
+            <wp:extent cx="5669280" cy="3079115"/>
+            <wp:effectExtent l="0" t="0" r="7620" b="6985"/>
+            <wp:wrapNone/>
+            <wp:docPr id="1607086679" name="Picture 8"/>
+            <wp:cNvGraphicFramePr>
+              <a:graphicFrameLocks xmlns:a="http://schemas.openxmlformats.org/drawingml/2006/main" noChangeAspect="1"/>
+            </wp:cNvGraphicFramePr>
+            <a:graphic xmlns:a="http://schemas.openxmlformats.org/drawingml/2006/main">
+              <a:graphicData uri="http://schemas.openxmlformats.org/drawingml/2006/picture">
+                <pic:pic xmlns:pic="http://schemas.openxmlformats.org/drawingml/2006/picture">
+                  <pic:nvPicPr>
+                    <pic:cNvPr id="1607086679" name="Picture 1607086679"/>
+                    <pic:cNvPicPr/>
+                  </pic:nvPicPr>
+                  <pic:blipFill rotWithShape="1">
+                    <a:blip r:embed="rId12">
+                      <a:extLst>
+                        <a:ext uri="{28A0092B-C50C-407E-A947-70E740481C1C}">
+                          <a14:useLocalDpi xmlns:a14="http://schemas.microsoft.com/office/drawing/2010/main" val="0"/>
+                        </a:ext>
+                      </a:extLst>
+                    </a:blip>
+                    <a:srcRect r="4615"/>
+                    <a:stretch/>
+                  </pic:blipFill>
+                  <pic:spPr bwMode="auto">
+                    <a:xfrm>
+                      <a:off x="0" y="0"/>
+                      <a:ext cx="5669280" cy="3079115"/>
+                    </a:xfrm>
+                    <a:prstGeom prst="rect">
+                      <a:avLst/>
+                    </a:prstGeom>
+                    <a:ln>
+                      <a:noFill/>
+                    </a:ln>
+                    <a:extLst>
+                      <a:ext uri="{53640926-AAD7-44D8-BBD7-CCE9431645EC}">
+                        <a14:shadowObscured xmlns:a14="http://schemas.microsoft.com/office/drawing/2010/main"/>
+                      </a:ext>
+                    </a:extLst>
+                  </pic:spPr>
+                </pic:pic>
+              </a:graphicData>
+            </a:graphic>
+            <wp14:sizeRelH relativeFrom="page">
+              <wp14:pctWidth>0</wp14:pctWidth>
+            </wp14:sizeRelH>
+            <wp14:sizeRelV relativeFrom="page">
+              <wp14:pctHeight>0</wp14:pctHeight>
+            </wp14:sizeRelV>
+          </wp:anchor>
+        </w:drawing>
+      </w:r>
+    </w:p>
+    <w:p>
+      <w:pPr>
+        <w:rPr>
+          <w:noProof/>
+        </w:rPr>
+      </w:pPr>
+    </w:p>
+    <w:p>
+      <w:r>
+        <w:rPr>
+          <w:noProof/>
+        </w:rPr>
+        <mc:AlternateContent>
+          <mc:Choice Requires="wps">
+            <w:drawing>
+              <wp:anchor distT="0" distB="0" distL="114300" distR="114300" simplePos="0" relativeHeight="251676672" behindDoc="0" locked="0" layoutInCell="1" allowOverlap="1" wp14:anchorId="1AC2482F" wp14:editId="2BEEEB28">
+                <wp:simplePos x="0" y="0"/>
+                <wp:positionH relativeFrom="column">
+                  <wp:posOffset>2103883</wp:posOffset>
+                </wp:positionH>
+                <wp:positionV relativeFrom="paragraph">
+                  <wp:posOffset>-343815</wp:posOffset>
+                </wp:positionV>
+                <wp:extent cx="76048" cy="1266621"/>
+                <wp:effectExtent l="57150" t="38100" r="57785" b="10160"/>
+                <wp:wrapNone/>
+                <wp:docPr id="579652664" name="Straight Arrow Connector 9"/>
+                <wp:cNvGraphicFramePr/>
+                <a:graphic xmlns:a="http://schemas.openxmlformats.org/drawingml/2006/main">
+                  <a:graphicData uri="http://schemas.microsoft.com/office/word/2010/wordprocessingShape">
+                    <wps:wsp>
+                      <wps:cNvCnPr/>
+                      <wps:spPr>
+                        <a:xfrm flipV="1">
+                          <a:off x="0" y="0"/>
+                          <a:ext cx="76048" cy="1266621"/>
+                        </a:xfrm>
+                        <a:prstGeom prst="straightConnector1">
+                          <a:avLst/>
+                        </a:prstGeom>
+                        <a:ln w="38100">
+                          <a:solidFill>
+                            <a:srgbClr val="FF0000"/>
+                          </a:solidFill>
+                          <a:tailEnd type="triangle"/>
+                        </a:ln>
+                      </wps:spPr>
+                      <wps:style>
+                        <a:lnRef idx="3">
+                          <a:schemeClr val="dk1"/>
+                        </a:lnRef>
+                        <a:fillRef idx="0">
+                          <a:schemeClr val="dk1"/>
+                        </a:fillRef>
+                        <a:effectRef idx="2">
+                          <a:schemeClr val="dk1"/>
+                        </a:effectRef>
+                        <a:fontRef idx="minor">
+                          <a:schemeClr val="tx1"/>
+                        </a:fontRef>
+                      </wps:style>
+                      <wps:bodyPr/>
+                    </wps:wsp>
+                  </a:graphicData>
+                </a:graphic>
+                <wp14:sizeRelH relativeFrom="margin">
+                  <wp14:pctWidth>0</wp14:pctWidth>
+                </wp14:sizeRelH>
+                <wp14:sizeRelV relativeFrom="margin">
+                  <wp14:pctHeight>0</wp14:pctHeight>
+                </wp14:sizeRelV>
+              </wp:anchor>
+            </w:drawing>
+          </mc:Choice>
+          <mc:Fallback>
+            <w:pict>
+              <v:shape w14:anchorId="061F63A8" id="Straight Arrow Connector 9" o:spid="_x0000_s1026" type="#_x0000_t32" style="position:absolute;margin-left:165.65pt;margin-top:-27.05pt;width:6pt;height:99.75pt;flip:y;z-index:251676672;visibility:visible;mso-wrap-style:square;mso-width-percent:0;mso-height-percent:0;mso-wrap-distance-left:9pt;mso-wrap-distance-top:0;mso-wrap-distance-right:9pt;mso-wrap-distance-bottom:0;mso-position-horizontal:absolute;mso-position-horizontal-relative:text;mso-position-vertical:absolute;mso-position-vertical-relative:text;mso-width-percent:0;mso-height-percent:0;mso-width-relative:margin;mso-height-relative:margin" o:gfxdata="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" strokecolor="red" strokeweight="3pt">
+                <v:stroke endarrow="block" joinstyle="miter"/>
+              </v:shape>
+            </w:pict>
+          </mc:Fallback>
+        </mc:AlternateContent>
+      </w:r>
+    </w:p>
+    <w:p/>
+    <w:p/>
+    <w:p/>
+    <w:p/>
+    <w:p/>
+    <w:p/>
+    <w:p/>
+    <w:p/>
+    <w:p/>
+    <w:p/>
+    <w:p/>
+    <w:p/>
+    <w:p/>
+    <w:p/>
+    <w:p/>
+    <w:p/>
+    <w:p/>
+    <w:p/>
+    <w:p/>
+    <w:p/>
+    <w:p/>
+    <w:p/>
+    <w:p/>
+    <w:p/>
+    <w:p/>
+    <w:p>
+      <w:r>
+        <w:rPr>
+          <w:noProof/>
+        </w:rPr>
+        <w:lastRenderedPageBreak/>
+        <mc:AlternateContent>
+          <mc:Choice Requires="wps">
+            <w:drawing>
+              <wp:anchor distT="0" distB="0" distL="114300" distR="114300" simplePos="0" relativeHeight="251679744" behindDoc="0" locked="0" layoutInCell="1" allowOverlap="1" wp14:anchorId="0941C0CB" wp14:editId="5DD8DD2A">
+                <wp:simplePos x="0" y="0"/>
+                <wp:positionH relativeFrom="column">
+                  <wp:posOffset>1885950</wp:posOffset>
+                </wp:positionH>
+                <wp:positionV relativeFrom="paragraph">
+                  <wp:posOffset>2800349</wp:posOffset>
+                </wp:positionV>
+                <wp:extent cx="2533650" cy="962025"/>
+                <wp:effectExtent l="19050" t="19050" r="19050" b="28575"/>
+                <wp:wrapNone/>
+                <wp:docPr id="90441260" name="Rectangle: Rounded Corners 3"/>
                 <wp:cNvGraphicFramePr/>
                 <a:graphic xmlns:a="http://schemas.openxmlformats.org/drawingml/2006/main">
                   <a:graphicData uri="http://schemas.microsoft.com/office/word/2010/wordprocessingShape">
@@ -118,21 +1075,32 @@
                       <wps:spPr>
                         <a:xfrm>
                           <a:off x="0" y="0"/>
-                          <a:ext cx="1820545" cy="294005"/>
+                          <a:ext cx="2533650" cy="962025"/>
                         </a:xfrm>
                         <a:prstGeom prst="roundRect">
                           <a:avLst/>
                         </a:prstGeom>
+                        <a:solidFill>
+                          <a:schemeClr val="accent6">
+                            <a:lumMod val="20000"/>
+                            <a:lumOff val="80000"/>
+                          </a:schemeClr>
+                        </a:solidFill>
+                        <a:ln w="28575">
+                          <a:solidFill>
+                            <a:srgbClr val="00B050"/>
+                          </a:solidFill>
+                        </a:ln>
                       </wps:spPr>
                       <wps:style>
                         <a:lnRef idx="2">
-                          <a:schemeClr val="accent5"/>
+                          <a:schemeClr val="accent6"/>
                         </a:lnRef>
                         <a:fillRef idx="1">
                           <a:schemeClr val="lt1"/>
                         </a:fillRef>
                         <a:effectRef idx="0">
-                          <a:schemeClr val="accent5"/>
+                          <a:schemeClr val="accent6"/>
                         </a:effectRef>
                         <a:fontRef idx="minor">
                           <a:schemeClr val="dk1"/>
@@ -141,8 +1109,93 @@
                       <wps:txbx>
                         <w:txbxContent>
                           <w:p>
+                            <w:pPr>
+                              <w:jc w:val="center"/>
+                              <w:rPr>
+                                <w:rFonts w:ascii="Arial" w:hAnsi="Arial" w:cs="Arial"/>
+                                <w:sz w:val="24"/>
+                                <w:szCs w:val="24"/>
+                              </w:rPr>
+                            </w:pPr>
                             <w:r>
-                              <w:t>Software location address</w:t>
+                              <w:rPr>
+                                <w:rFonts w:ascii="Arial" w:hAnsi="Arial" w:cs="Arial"/>
+                                <w:sz w:val="24"/>
+                                <w:szCs w:val="24"/>
+                              </w:rPr>
+                              <w:t>The cursor should end here and also no. of lines</w:t>
+                            </w:r>
+                            <w:r>
+                              <w:rPr>
+                                <w:rFonts w:ascii="Arial" w:hAnsi="Arial" w:cs="Arial"/>
+                                <w:sz w:val="24"/>
+                                <w:szCs w:val="24"/>
+                              </w:rPr>
+                              <w:t xml:space="preserve"> shown in status bar</w:t>
+                            </w:r>
+                            <w:r>
+                              <w:rPr>
+                                <w:rFonts w:ascii="Arial" w:hAnsi="Arial" w:cs="Arial"/>
+                                <w:sz w:val="24"/>
+                                <w:szCs w:val="24"/>
+                              </w:rPr>
+                              <w:t xml:space="preserve"> (Ln 5)</w:t>
+                            </w:r>
+                            <w:r>
+                              <w:rPr>
+                                <w:rFonts w:ascii="Arial" w:hAnsi="Arial" w:cs="Arial"/>
+                                <w:sz w:val="24"/>
+                                <w:szCs w:val="24"/>
+                              </w:rPr>
+                              <w:t xml:space="preserve"> </w:t>
+                            </w:r>
+                            <w:r>
+                              <w:rPr>
+                                <w:rFonts w:ascii="Arial" w:hAnsi="Arial" w:cs="Arial"/>
+                                <w:sz w:val="24"/>
+                                <w:szCs w:val="24"/>
+                              </w:rPr>
+                              <w:t>is equal to no. of lines in text i.e.,</w:t>
+                            </w:r>
+                            <w:r>
+                              <w:rPr>
+                                <w:rFonts w:ascii="Arial" w:hAnsi="Arial" w:cs="Arial"/>
+                                <w:sz w:val="24"/>
+                                <w:szCs w:val="24"/>
+                              </w:rPr>
+                              <w:t xml:space="preserve"> </w:t>
+                            </w:r>
+                            <w:r>
+                              <w:rPr>
+                                <w:rFonts w:ascii="Arial" w:hAnsi="Arial" w:cs="Arial"/>
+                                <w:sz w:val="24"/>
+                                <w:szCs w:val="24"/>
+                              </w:rPr>
+                              <w:t>5</w:t>
+                            </w:r>
+                            <w:r>
+                              <w:rPr>
+                                <w:rFonts w:ascii="Arial" w:hAnsi="Arial" w:cs="Arial"/>
+                                <w:sz w:val="24"/>
+                                <w:szCs w:val="24"/>
+                              </w:rPr>
+                              <w:t xml:space="preserve">. </w:t>
+                            </w:r>
+                            <w:r>
+                              <w:rPr>
+                                <w:rFonts w:ascii="Arial" w:hAnsi="Arial" w:cs="Arial"/>
+                                <w:sz w:val="24"/>
+                                <w:szCs w:val="24"/>
+                              </w:rPr>
+                              <w:t xml:space="preserve">Hence, </w:t>
+                            </w:r>
+                            <w:r>
+                              <w:rPr>
+                                <w:rFonts w:ascii="Arial" w:hAnsi="Arial" w:cs="Arial"/>
+                                <w:sz w:val="24"/>
+                                <w:szCs w:val="24"/>
+                              </w:rPr>
+                              <w:t>OK.</w:t>
                             </w:r>
                           </w:p>
                         </w:txbxContent>
@@ -167,13 +1220,98 @@
           </mc:Choice>
           <mc:Fallback>
             <w:pict>
-              <v:roundrect w14:anchorId="0AE7D8B8" id="Rectangle: Rounded Corners 3" o:spid="_x0000_s1026" style="position:absolute;margin-left:349.5pt;margin-top:-23.8pt;width:143.35pt;height:23.15pt;z-index:251671552;visibility:visible;mso-wrap-style:square;mso-width-percent:0;mso-height-percent:0;mso-wrap-distance-left:9pt;mso-wrap-distance-top:0;mso-wrap-distance-right:9pt;mso-wrap-distance-bottom:0;mso-position-horizontal:absolute;mso-position-horizontal-relative:text;mso-position-vertical:absolute;mso-position-vertical-relative:text;mso-width-percent:0;mso-height-percent:0;mso-width-relative:margin;mso-height-relative:margin;v-text-anchor:middle" arcsize="10923f" o:gfxdata="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" fillcolor="white [3201]" strokecolor="#5b9bd5 [3208]" strokeweight="1pt">
+              <v:roundrect w14:anchorId="0941C0CB" id="Rectangle: Rounded Corners 3" o:spid="_x0000_s1026" style="position:absolute;margin-left:148.5pt;margin-top:220.5pt;width:199.5pt;height:75.75pt;z-index:251679744;visibility:visible;mso-wrap-style:square;mso-width-percent:0;mso-height-percent:0;mso-wrap-distance-left:9pt;mso-wrap-distance-top:0;mso-wrap-distance-right:9pt;mso-wrap-distance-bottom:0;mso-position-horizontal:absolute;mso-position-horizontal-relative:text;mso-position-vertical:absolute;mso-position-vertical-relative:text;mso-width-percent:0;mso-height-percent:0;mso-width-relative:margin;mso-height-relative:margin;v-text-anchor:middle" arcsize="10923f" o:gfxdata="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" fillcolor="#e2efd9 [665]" strokecolor="#00b050" strokeweight="2.25pt">
                 <v:stroke joinstyle="miter"/>
                 <v:textbox>
                   <w:txbxContent>
                     <w:p>
+                      <w:pPr>
+                        <w:jc w:val="center"/>
+                        <w:rPr>
+                          <w:rFonts w:ascii="Arial" w:hAnsi="Arial" w:cs="Arial"/>
+                          <w:sz w:val="24"/>
+                          <w:szCs w:val="24"/>
+                        </w:rPr>
+                      </w:pPr>
                       <w:r>
-                        <w:t>Software location address</w:t>
+                        <w:rPr>
+                          <w:rFonts w:ascii="Arial" w:hAnsi="Arial" w:cs="Arial"/>
+                          <w:sz w:val="24"/>
+                          <w:szCs w:val="24"/>
+                        </w:rPr>
+                        <w:t>The cursor should end here and also no. of lines</w:t>
+                      </w:r>
+                      <w:r>
+                        <w:rPr>
+                          <w:rFonts w:ascii="Arial" w:hAnsi="Arial" w:cs="Arial"/>
+                          <w:sz w:val="24"/>
+                          <w:szCs w:val="24"/>
+                        </w:rPr>
+                        <w:t xml:space="preserve"> shown in status bar</w:t>
+                      </w:r>
+                      <w:r>
+                        <w:rPr>
+                          <w:rFonts w:ascii="Arial" w:hAnsi="Arial" w:cs="Arial"/>
+                          <w:sz w:val="24"/>
+                          <w:szCs w:val="24"/>
+                        </w:rPr>
+                        <w:t xml:space="preserve"> (Ln 5)</w:t>
+                      </w:r>
+                      <w:r>
+                        <w:rPr>
+                          <w:rFonts w:ascii="Arial" w:hAnsi="Arial" w:cs="Arial"/>
+                          <w:sz w:val="24"/>
+                          <w:szCs w:val="24"/>
+                        </w:rPr>
+                        <w:t xml:space="preserve"> </w:t>
+                      </w:r>
+                      <w:r>
+                        <w:rPr>
+                          <w:rFonts w:ascii="Arial" w:hAnsi="Arial" w:cs="Arial"/>
+                          <w:sz w:val="24"/>
+                          <w:szCs w:val="24"/>
+                        </w:rPr>
+                        <w:t>is equal to no. of lines in text i.e.,</w:t>
+                      </w:r>
+                      <w:r>
+                        <w:rPr>
+                          <w:rFonts w:ascii="Arial" w:hAnsi="Arial" w:cs="Arial"/>
+                          <w:sz w:val="24"/>
+                          <w:szCs w:val="24"/>
+                        </w:rPr>
+                        <w:t xml:space="preserve"> </w:t>
+                      </w:r>
+                      <w:r>
+                        <w:rPr>
+                          <w:rFonts w:ascii="Arial" w:hAnsi="Arial" w:cs="Arial"/>
+                          <w:sz w:val="24"/>
+                          <w:szCs w:val="24"/>
+                        </w:rPr>
+                        <w:t>5</w:t>
+                      </w:r>
+                      <w:r>
+                        <w:rPr>
+                          <w:rFonts w:ascii="Arial" w:hAnsi="Arial" w:cs="Arial"/>
+                          <w:sz w:val="24"/>
+                          <w:szCs w:val="24"/>
+                        </w:rPr>
+                        <w:t xml:space="preserve">. </w:t>
+                      </w:r>
+                      <w:r>
+                        <w:rPr>
+                          <w:rFonts w:ascii="Arial" w:hAnsi="Arial" w:cs="Arial"/>
+                          <w:sz w:val="24"/>
+                          <w:szCs w:val="24"/>
+                        </w:rPr>
+                        <w:t xml:space="preserve">Hence, </w:t>
+                      </w:r>
+                      <w:r>
+                        <w:rPr>
+                          <w:rFonts w:ascii="Arial" w:hAnsi="Arial" w:cs="Arial"/>
+                          <w:sz w:val="24"/>
+                          <w:szCs w:val="24"/>
+                        </w:rPr>
+                        <w:t>OK.</w:t>
                       </w:r>
                     </w:p>
                   </w:txbxContent>
@@ -190,18 +1328,93 @@
         <mc:AlternateContent>
           <mc:Choice Requires="wps">
             <w:drawing>
-              <wp:anchor distT="0" distB="0" distL="114300" distR="114300" simplePos="0" relativeHeight="251668480" behindDoc="0" locked="0" layoutInCell="1" allowOverlap="1" wp14:anchorId="3D8AB17E" wp14:editId="138ADA33">
+              <wp:anchor distT="0" distB="0" distL="114300" distR="114300" simplePos="0" relativeHeight="251683840" behindDoc="0" locked="0" layoutInCell="1" allowOverlap="1" wp14:anchorId="6D4D18C8" wp14:editId="63A974D7">
                 <wp:simplePos x="0" y="0"/>
                 <wp:positionH relativeFrom="column">
-                  <wp:posOffset>898497</wp:posOffset>
+                  <wp:posOffset>1162050</wp:posOffset>
                 </wp:positionH>
                 <wp:positionV relativeFrom="paragraph">
-                  <wp:posOffset>-540689</wp:posOffset>
+                  <wp:posOffset>3143249</wp:posOffset>
                 </wp:positionV>
-                <wp:extent cx="5231959" cy="230588"/>
-                <wp:effectExtent l="0" t="0" r="26035" b="17145"/>
+                <wp:extent cx="723900" cy="485775"/>
+                <wp:effectExtent l="19050" t="38100" r="38100" b="28575"/>
                 <wp:wrapNone/>
-                <wp:docPr id="624078851" name="Rectangle: Rounded Corners 4"/>
+                <wp:docPr id="528022190" name="Straight Arrow Connector 2"/>
+                <wp:cNvGraphicFramePr/>
+                <a:graphic xmlns:a="http://schemas.openxmlformats.org/drawingml/2006/main">
+                  <a:graphicData uri="http://schemas.microsoft.com/office/word/2010/wordprocessingShape">
+                    <wps:wsp>
+                      <wps:cNvCnPr/>
+                      <wps:spPr>
+                        <a:xfrm flipV="1">
+                          <a:off x="0" y="0"/>
+                          <a:ext cx="723900" cy="485775"/>
+                        </a:xfrm>
+                        <a:prstGeom prst="straightConnector1">
+                          <a:avLst/>
+                        </a:prstGeom>
+                        <a:ln w="38100">
+                          <a:solidFill>
+                            <a:srgbClr val="00B050"/>
+                          </a:solidFill>
+                          <a:tailEnd type="triangle"/>
+                        </a:ln>
+                      </wps:spPr>
+                      <wps:style>
+                        <a:lnRef idx="1">
+                          <a:schemeClr val="accent1"/>
+                        </a:lnRef>
+                        <a:fillRef idx="0">
+                          <a:schemeClr val="accent1"/>
+                        </a:fillRef>
+                        <a:effectRef idx="0">
+                          <a:schemeClr val="accent1"/>
+                        </a:effectRef>
+                        <a:fontRef idx="minor">
+                          <a:schemeClr val="tx1"/>
+                        </a:fontRef>
+                      </wps:style>
+                      <wps:bodyPr/>
+                    </wps:wsp>
+                  </a:graphicData>
+                </a:graphic>
+                <wp14:sizeRelH relativeFrom="margin">
+                  <wp14:pctWidth>0</wp14:pctWidth>
+                </wp14:sizeRelH>
+                <wp14:sizeRelV relativeFrom="margin">
+                  <wp14:pctHeight>0</wp14:pctHeight>
+                </wp14:sizeRelV>
+              </wp:anchor>
+            </w:drawing>
+          </mc:Choice>
+          <mc:Fallback>
+            <w:pict>
+              <v:shape w14:anchorId="4C33C6C8" id="Straight Arrow Connector 2" o:spid="_x0000_s1026" type="#_x0000_t32" style="position:absolute;margin-left:91.5pt;margin-top:247.5pt;width:57pt;height:38.25pt;flip:y;z-index:251683840;visibility:visible;mso-wrap-style:square;mso-width-percent:0;mso-height-percent:0;mso-wrap-distance-left:9pt;mso-wrap-distance-top:0;mso-wrap-distance-right:9pt;mso-wrap-distance-bottom:0;mso-position-horizontal:absolute;mso-position-horizontal-relative:text;mso-position-vertical:absolute;mso-position-vertical-relative:text;mso-width-percent:0;mso-height-percent:0;mso-width-relative:margin;mso-height-relative:margin" o:gfxdata="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" strokecolor="#00b050" strokeweight="3pt">
+                <v:stroke endarrow="block" joinstyle="miter"/>
+              </v:shape>
+            </w:pict>
+          </mc:Fallback>
+        </mc:AlternateContent>
+      </w:r>
+      <w:r>
+        <w:rPr>
+          <w:noProof/>
+        </w:rPr>
+        <mc:AlternateContent>
+          <mc:Choice Requires="wps">
+            <w:drawing>
+              <wp:anchor distT="0" distB="0" distL="114300" distR="114300" simplePos="0" relativeHeight="251681792" behindDoc="0" locked="0" layoutInCell="1" allowOverlap="1" wp14:anchorId="45B702E4" wp14:editId="76F43B1D">
+                <wp:simplePos x="0" y="0"/>
+                <wp:positionH relativeFrom="margin">
+                  <wp:posOffset>390525</wp:posOffset>
+                </wp:positionH>
+                <wp:positionV relativeFrom="paragraph">
+                  <wp:posOffset>3524250</wp:posOffset>
+                </wp:positionV>
+                <wp:extent cx="771525" cy="200025"/>
+                <wp:effectExtent l="19050" t="19050" r="28575" b="28575"/>
+                <wp:wrapNone/>
+                <wp:docPr id="1384203080" name="Rectangle: Rounded Corners 3"/>
                 <wp:cNvGraphicFramePr/>
                 <a:graphic xmlns:a="http://schemas.openxmlformats.org/drawingml/2006/main">
                   <a:graphicData uri="http://schemas.microsoft.com/office/word/2010/wordprocessingShape">
@@ -210,15 +1423,15 @@
                       <wps:spPr>
                         <a:xfrm>
                           <a:off x="0" y="0"/>
-                          <a:ext cx="5231959" cy="230588"/>
+                          <a:ext cx="771525" cy="200025"/>
                         </a:xfrm>
                         <a:prstGeom prst="roundRect">
                           <a:avLst/>
                         </a:prstGeom>
                         <a:noFill/>
-                        <a:ln>
+                        <a:ln w="28575">
                           <a:solidFill>
-                            <a:srgbClr val="0000FF"/>
+                            <a:srgbClr val="00B050"/>
                           </a:solidFill>
                         </a:ln>
                       </wps:spPr>
@@ -236,6 +1449,20 @@
                           <a:schemeClr val="dk1"/>
                         </a:fontRef>
                       </wps:style>
+                      <wps:txbx>
+                        <w:txbxContent>
+                          <w:p>
+                            <w:pPr>
+                              <w:jc w:val="center"/>
+                              <w:rPr>
+                                <w:rFonts w:ascii="Arial" w:hAnsi="Arial" w:cs="Arial"/>
+                                <w:sz w:val="24"/>
+                                <w:szCs w:val="24"/>
+                              </w:rPr>
+                            </w:pPr>
+                          </w:p>
+                        </w:txbxContent>
+                      </wps:txbx>
                       <wps:bodyPr rot="0" spcFirstLastPara="0" vertOverflow="overflow" horzOverflow="overflow" vert="horz" wrap="square" lIns="91440" tIns="45720" rIns="91440" bIns="45720" numCol="1" spcCol="0" rtlCol="0" fromWordArt="0" anchor="ctr" anchorCtr="0" forceAA="0" compatLnSpc="1">
                         <a:prstTxWarp prst="textNoShape">
                           <a:avLst/>
@@ -245,14 +1472,406 @@
                     </wps:wsp>
                   </a:graphicData>
                 </a:graphic>
+                <wp14:sizeRelH relativeFrom="margin">
+                  <wp14:pctWidth>0</wp14:pctWidth>
+                </wp14:sizeRelH>
+                <wp14:sizeRelV relativeFrom="margin">
+                  <wp14:pctHeight>0</wp14:pctHeight>
+                </wp14:sizeRelV>
               </wp:anchor>
             </w:drawing>
           </mc:Choice>
           <mc:Fallback>
             <w:pict>
-              <v:roundrect w14:anchorId="5C3C26A6" id="Rectangle: Rounded Corners 4" o:spid="_x0000_s1026" style="position:absolute;margin-left:70.75pt;margin-top:-42.55pt;width:411.95pt;height:18.15pt;z-index:251668480;visibility:visible;mso-wrap-style:square;mso-wrap-distance-left:9pt;mso-wrap-distance-top:0;mso-wrap-distance-right:9pt;mso-wrap-distance-bottom:0;mso-position-horizontal:absolute;mso-position-horizontal-relative:text;mso-position-vertical:absolute;mso-position-vertical-relative:text;v-text-anchor:middle" arcsize="10923f" o:gfxdata="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" filled="f" strokecolor="blue" strokeweight="1pt">
+              <v:roundrect w14:anchorId="45B702E4" id="_x0000_s1027" style="position:absolute;margin-left:30.75pt;margin-top:277.5pt;width:60.75pt;height:15.75pt;z-index:251681792;visibility:visible;mso-wrap-style:square;mso-width-percent:0;mso-height-percent:0;mso-wrap-distance-left:9pt;mso-wrap-distance-top:0;mso-wrap-distance-right:9pt;mso-wrap-distance-bottom:0;mso-position-horizontal:absolute;mso-position-horizontal-relative:margin;mso-position-vertical:absolute;mso-position-vertical-relative:text;mso-width-percent:0;mso-height-percent:0;mso-width-relative:margin;mso-height-relative:margin;v-text-anchor:middle" arcsize="10923f" o:gfxdata="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" filled="f" strokecolor="#00b050" strokeweight="2.25pt">
                 <v:stroke joinstyle="miter"/>
+                <v:textbox>
+                  <w:txbxContent>
+                    <w:p>
+                      <w:pPr>
+                        <w:jc w:val="center"/>
+                        <w:rPr>
+                          <w:rFonts w:ascii="Arial" w:hAnsi="Arial" w:cs="Arial"/>
+                          <w:sz w:val="24"/>
+                          <w:szCs w:val="24"/>
+                        </w:rPr>
+                      </w:pPr>
+                    </w:p>
+                  </w:txbxContent>
+                </v:textbox>
+                <w10:wrap anchorx="margin"/>
               </v:roundrect>
+            </w:pict>
+          </mc:Fallback>
+        </mc:AlternateContent>
+      </w:r>
+      <w:r>
+        <w:rPr>
+          <w:noProof/>
+        </w:rPr>
+        <w:drawing>
+          <wp:anchor distT="0" distB="0" distL="114300" distR="114300" simplePos="0" relativeHeight="251677696" behindDoc="0" locked="0" layoutInCell="1" allowOverlap="1" wp14:anchorId="0DDCBB96" wp14:editId="128CADAA">
+            <wp:simplePos x="0" y="0"/>
+            <wp:positionH relativeFrom="column">
+              <wp:posOffset>-170815</wp:posOffset>
+            </wp:positionH>
+            <wp:positionV relativeFrom="paragraph">
+              <wp:posOffset>1133475</wp:posOffset>
+            </wp:positionV>
+            <wp:extent cx="4648835" cy="2619375"/>
+            <wp:effectExtent l="0" t="0" r="0" b="9525"/>
+            <wp:wrapNone/>
+            <wp:docPr id="1026646017" name="Picture 1"/>
+            <wp:cNvGraphicFramePr>
+              <a:graphicFrameLocks xmlns:a="http://schemas.openxmlformats.org/drawingml/2006/main" noChangeAspect="1"/>
+            </wp:cNvGraphicFramePr>
+            <a:graphic xmlns:a="http://schemas.openxmlformats.org/drawingml/2006/main">
+              <a:graphicData uri="http://schemas.openxmlformats.org/drawingml/2006/picture">
+                <pic:pic xmlns:pic="http://schemas.openxmlformats.org/drawingml/2006/picture">
+                  <pic:nvPicPr>
+                    <pic:cNvPr id="1026646017" name="Picture 1026646017"/>
+                    <pic:cNvPicPr/>
+                  </pic:nvPicPr>
+                  <pic:blipFill>
+                    <a:blip r:embed="rId13">
+                      <a:extLst>
+                        <a:ext uri="{28A0092B-C50C-407E-A947-70E740481C1C}">
+                          <a14:useLocalDpi xmlns:a14="http://schemas.microsoft.com/office/drawing/2010/main" val="0"/>
+                        </a:ext>
+                      </a:extLst>
+                    </a:blip>
+                    <a:stretch>
+                      <a:fillRect/>
+                    </a:stretch>
+                  </pic:blipFill>
+                  <pic:spPr>
+                    <a:xfrm>
+                      <a:off x="0" y="0"/>
+                      <a:ext cx="4648835" cy="2619375"/>
+                    </a:xfrm>
+                    <a:prstGeom prst="rect">
+                      <a:avLst/>
+                    </a:prstGeom>
+                  </pic:spPr>
+                </pic:pic>
+              </a:graphicData>
+            </a:graphic>
+            <wp14:sizeRelH relativeFrom="page">
+              <wp14:pctWidth>0</wp14:pctWidth>
+            </wp14:sizeRelH>
+            <wp14:sizeRelV relativeFrom="page">
+              <wp14:pctHeight>0</wp14:pctHeight>
+            </wp14:sizeRelV>
+          </wp:anchor>
+        </w:drawing>
+      </w:r>
+      <w:r>
+        <w:rPr>
+          <w:noProof/>
+        </w:rPr>
+        <mc:AlternateContent>
+          <mc:Choice Requires="wps">
+            <w:drawing>
+              <wp:anchor distT="0" distB="0" distL="114300" distR="114300" simplePos="0" relativeHeight="251678720" behindDoc="0" locked="0" layoutInCell="1" allowOverlap="1" wp14:anchorId="00C61604" wp14:editId="39EF1C6A">
+                <wp:simplePos x="0" y="0"/>
+                <wp:positionH relativeFrom="column">
+                  <wp:posOffset>3048000</wp:posOffset>
+                </wp:positionH>
+                <wp:positionV relativeFrom="paragraph">
+                  <wp:posOffset>2619375</wp:posOffset>
+                </wp:positionV>
+                <wp:extent cx="514350" cy="161925"/>
+                <wp:effectExtent l="19050" t="19050" r="19050" b="66675"/>
+                <wp:wrapNone/>
+                <wp:docPr id="1082618188" name="Straight Arrow Connector 2"/>
+                <wp:cNvGraphicFramePr/>
+                <a:graphic xmlns:a="http://schemas.openxmlformats.org/drawingml/2006/main">
+                  <a:graphicData uri="http://schemas.microsoft.com/office/word/2010/wordprocessingShape">
+                    <wps:wsp>
+                      <wps:cNvCnPr/>
+                      <wps:spPr>
+                        <a:xfrm>
+                          <a:off x="0" y="0"/>
+                          <a:ext cx="514350" cy="161925"/>
+                        </a:xfrm>
+                        <a:prstGeom prst="straightConnector1">
+                          <a:avLst/>
+                        </a:prstGeom>
+                        <a:ln w="38100">
+                          <a:solidFill>
+                            <a:srgbClr val="00B050"/>
+                          </a:solidFill>
+                          <a:tailEnd type="triangle"/>
+                        </a:ln>
+                      </wps:spPr>
+                      <wps:style>
+                        <a:lnRef idx="1">
+                          <a:schemeClr val="accent1"/>
+                        </a:lnRef>
+                        <a:fillRef idx="0">
+                          <a:schemeClr val="accent1"/>
+                        </a:fillRef>
+                        <a:effectRef idx="0">
+                          <a:schemeClr val="accent1"/>
+                        </a:effectRef>
+                        <a:fontRef idx="minor">
+                          <a:schemeClr val="tx1"/>
+                        </a:fontRef>
+                      </wps:style>
+                      <wps:bodyPr/>
+                    </wps:wsp>
+                  </a:graphicData>
+                </a:graphic>
+                <wp14:sizeRelH relativeFrom="margin">
+                  <wp14:pctWidth>0</wp14:pctWidth>
+                </wp14:sizeRelH>
+                <wp14:sizeRelV relativeFrom="margin">
+                  <wp14:pctHeight>0</wp14:pctHeight>
+                </wp14:sizeRelV>
+              </wp:anchor>
+            </w:drawing>
+          </mc:Choice>
+          <mc:Fallback>
+            <w:pict>
+              <v:shape w14:anchorId="6D6D1E26" id="Straight Arrow Connector 2" o:spid="_x0000_s1026" type="#_x0000_t32" style="position:absolute;margin-left:240pt;margin-top:206.25pt;width:40.5pt;height:12.75pt;z-index:251678720;visibility:visible;mso-wrap-style:square;mso-width-percent:0;mso-height-percent:0;mso-wrap-distance-left:9pt;mso-wrap-distance-top:0;mso-wrap-distance-right:9pt;mso-wrap-distance-bottom:0;mso-position-horizontal:absolute;mso-position-horizontal-relative:text;mso-position-vertical:absolute;mso-position-vertical-relative:text;mso-width-percent:0;mso-height-percent:0;mso-width-relative:margin;mso-height-relative:margin" o:gfxdata="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" strokecolor="#00b050" strokeweight="3pt">
+                <v:stroke endarrow="block" joinstyle="miter"/>
+              </v:shape>
+            </w:pict>
+          </mc:Fallback>
+        </mc:AlternateContent>
+      </w:r>
+    </w:p>
+    <w:p/>
+    <w:p/>
+    <w:p/>
+    <w:p/>
+    <w:p/>
+    <w:p/>
+    <w:p/>
+    <w:p/>
+    <w:p/>
+    <w:p/>
+    <w:p/>
+    <w:p>
+      <w:pPr>
+        <w:tabs>
+          <w:tab w:val="left" w:pos="7905"/>
+        </w:tabs>
+      </w:pPr>
+      <w:r>
+        <w:tab/>
+      </w:r>
+    </w:p>
+    <w:p>
+      <w:pPr>
+        <w:tabs>
+          <w:tab w:val="left" w:pos="7905"/>
+        </w:tabs>
+      </w:pPr>
+    </w:p>
+    <w:p>
+      <w:pPr>
+        <w:tabs>
+          <w:tab w:val="left" w:pos="7905"/>
+        </w:tabs>
+      </w:pPr>
+    </w:p>
+    <w:p>
+      <w:pPr>
+        <w:tabs>
+          <w:tab w:val="left" w:pos="7905"/>
+        </w:tabs>
+      </w:pPr>
+    </w:p>
+    <w:p>
+      <w:pPr>
+        <w:tabs>
+          <w:tab w:val="left" w:pos="7905"/>
+        </w:tabs>
+      </w:pPr>
+    </w:p>
+    <w:p>
+      <w:pPr>
+        <w:tabs>
+          <w:tab w:val="left" w:pos="7905"/>
+        </w:tabs>
+      </w:pPr>
+    </w:p>
+    <w:p>
+      <w:pPr>
+        <w:tabs>
+          <w:tab w:val="left" w:pos="7905"/>
+        </w:tabs>
+      </w:pPr>
+    </w:p>
+    <w:p>
+      <w:pPr>
+        <w:tabs>
+          <w:tab w:val="left" w:pos="7905"/>
+        </w:tabs>
+      </w:pPr>
+    </w:p>
+    <w:p>
+      <w:pPr>
+        <w:tabs>
+          <w:tab w:val="left" w:pos="7905"/>
+        </w:tabs>
+      </w:pPr>
+    </w:p>
+    <w:p>
+      <w:pPr>
+        <w:tabs>
+          <w:tab w:val="left" w:pos="7905"/>
+        </w:tabs>
+      </w:pPr>
+    </w:p>
+    <w:p>
+      <w:pPr>
+        <w:tabs>
+          <w:tab w:val="left" w:pos="7905"/>
+        </w:tabs>
+      </w:pPr>
+    </w:p>
+    <w:p>
+      <w:pPr>
+        <w:tabs>
+          <w:tab w:val="left" w:pos="7905"/>
+        </w:tabs>
+      </w:pPr>
+    </w:p>
+    <w:p>
+      <w:pPr>
+        <w:tabs>
+          <w:tab w:val="left" w:pos="7905"/>
+        </w:tabs>
+      </w:pPr>
+    </w:p>
+    <w:p>
+      <w:pPr>
+        <w:tabs>
+          <w:tab w:val="left" w:pos="7905"/>
+        </w:tabs>
+      </w:pPr>
+    </w:p>
+    <w:p>
+      <w:pPr>
+        <w:tabs>
+          <w:tab w:val="left" w:pos="7905"/>
+        </w:tabs>
+      </w:pPr>
+    </w:p>
+    <w:p>
+      <w:pPr>
+        <w:tabs>
+          <w:tab w:val="left" w:pos="7905"/>
+        </w:tabs>
+      </w:pPr>
+    </w:p>
+    <w:p>
+      <w:pPr>
+        <w:tabs>
+          <w:tab w:val="left" w:pos="7905"/>
+        </w:tabs>
+      </w:pPr>
+    </w:p>
+    <w:p>
+      <w:pPr>
+        <w:tabs>
+          <w:tab w:val="left" w:pos="7905"/>
+        </w:tabs>
+      </w:pPr>
+    </w:p>
+    <w:p>
+      <w:pPr>
+        <w:tabs>
+          <w:tab w:val="left" w:pos="7905"/>
+        </w:tabs>
+      </w:pPr>
+    </w:p>
+    <w:p>
+      <w:pPr>
+        <w:tabs>
+          <w:tab w:val="left" w:pos="7905"/>
+        </w:tabs>
+      </w:pPr>
+    </w:p>
+    <w:p>
+      <w:pPr>
+        <w:tabs>
+          <w:tab w:val="left" w:pos="7905"/>
+        </w:tabs>
+      </w:pPr>
+      <w:r>
+        <w:rPr>
+          <w:noProof/>
+        </w:rPr>
+        <mc:AlternateContent>
+          <mc:Choice Requires="wps">
+            <w:drawing>
+              <wp:anchor distT="0" distB="0" distL="114300" distR="114300" simplePos="0" relativeHeight="251686912" behindDoc="0" locked="0" layoutInCell="1" allowOverlap="1" wp14:anchorId="079A72C7" wp14:editId="5591E9FB">
+                <wp:simplePos x="0" y="0"/>
+                <wp:positionH relativeFrom="column">
+                  <wp:posOffset>161925</wp:posOffset>
+                </wp:positionH>
+                <wp:positionV relativeFrom="paragraph">
+                  <wp:posOffset>1724660</wp:posOffset>
+                </wp:positionV>
+                <wp:extent cx="1704975" cy="123825"/>
+                <wp:effectExtent l="19050" t="19050" r="47625" b="104775"/>
+                <wp:wrapNone/>
+                <wp:docPr id="1769192523" name="Straight Arrow Connector 2"/>
+                <wp:cNvGraphicFramePr/>
+                <a:graphic xmlns:a="http://schemas.openxmlformats.org/drawingml/2006/main">
+                  <a:graphicData uri="http://schemas.microsoft.com/office/word/2010/wordprocessingShape">
+                    <wps:wsp>
+                      <wps:cNvCnPr/>
+                      <wps:spPr>
+                        <a:xfrm>
+                          <a:off x="0" y="0"/>
+                          <a:ext cx="1704975" cy="123825"/>
+                        </a:xfrm>
+                        <a:prstGeom prst="straightConnector1">
+                          <a:avLst/>
+                        </a:prstGeom>
+                        <a:ln w="38100">
+                          <a:solidFill>
+                            <a:srgbClr val="FF0000"/>
+                          </a:solidFill>
+                          <a:tailEnd type="triangle"/>
+                        </a:ln>
+                      </wps:spPr>
+                      <wps:style>
+                        <a:lnRef idx="1">
+                          <a:schemeClr val="accent1"/>
+                        </a:lnRef>
+                        <a:fillRef idx="0">
+                          <a:schemeClr val="accent1"/>
+                        </a:fillRef>
+                        <a:effectRef idx="0">
+                          <a:schemeClr val="accent1"/>
+                        </a:effectRef>
+                        <a:fontRef idx="minor">
+                          <a:schemeClr val="tx1"/>
+                        </a:fontRef>
+                      </wps:style>
+                      <wps:bodyPr/>
+                    </wps:wsp>
+                  </a:graphicData>
+                </a:graphic>
+                <wp14:sizeRelH relativeFrom="margin">
+                  <wp14:pctWidth>0</wp14:pctWidth>
+                </wp14:sizeRelH>
+                <wp14:sizeRelV relativeFrom="margin">
+                  <wp14:pctHeight>0</wp14:pctHeight>
+                </wp14:sizeRelV>
+              </wp:anchor>
+            </w:drawing>
+          </mc:Choice>
+          <mc:Fallback>
+            <w:pict>
+              <v:shape w14:anchorId="750F942C" id="Straight Arrow Connector 2" o:spid="_x0000_s1026" type="#_x0000_t32" style="position:absolute;margin-left:12.75pt;margin-top:135.8pt;width:134.25pt;height:9.75pt;z-index:251686912;visibility:visible;mso-wrap-style:square;mso-width-percent:0;mso-height-percent:0;mso-wrap-distance-left:9pt;mso-wrap-distance-top:0;mso-wrap-distance-right:9pt;mso-wrap-distance-bottom:0;mso-position-horizontal:absolute;mso-position-horizontal-relative:text;mso-position-vertical:absolute;mso-position-vertical-relative:text;mso-width-percent:0;mso-height-percent:0;mso-width-relative:margin;mso-height-relative:margin" o:gfxdata="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" strokecolor="red" strokeweight="3pt">
+                <v:stroke endarrow="block" joinstyle="miter"/>
+              </v:shape>
             </w:pict>
           </mc:Fallback>
         </mc:AlternateContent>
@@ -264,18 +1883,93 @@
         <mc:AlternateContent>
           <mc:Choice Requires="wps">
             <w:drawing>
-              <wp:anchor distT="0" distB="0" distL="114300" distR="114300" simplePos="0" relativeHeight="251662336" behindDoc="0" locked="0" layoutInCell="1" allowOverlap="1" wp14:anchorId="290FD1F0" wp14:editId="249E9AD3">
+              <wp:anchor distT="0" distB="0" distL="114300" distR="114300" simplePos="0" relativeHeight="251689984" behindDoc="0" locked="0" layoutInCell="1" allowOverlap="1" wp14:anchorId="6FFEE5F7" wp14:editId="70029FE0">
                 <wp:simplePos x="0" y="0"/>
                 <wp:positionH relativeFrom="column">
-                  <wp:posOffset>3937000</wp:posOffset>
+                  <wp:posOffset>1304926</wp:posOffset>
                 </wp:positionH>
                 <wp:positionV relativeFrom="paragraph">
-                  <wp:posOffset>42849</wp:posOffset>
+                  <wp:posOffset>2410460</wp:posOffset>
                 </wp:positionV>
-                <wp:extent cx="484505" cy="174625"/>
-                <wp:effectExtent l="0" t="19050" r="29845" b="34925"/>
+                <wp:extent cx="571500" cy="133350"/>
+                <wp:effectExtent l="19050" t="76200" r="0" b="19050"/>
                 <wp:wrapNone/>
-                <wp:docPr id="1070411509" name="Arrow: Right 2"/>
+                <wp:docPr id="679036383" name="Straight Arrow Connector 2"/>
+                <wp:cNvGraphicFramePr/>
+                <a:graphic xmlns:a="http://schemas.openxmlformats.org/drawingml/2006/main">
+                  <a:graphicData uri="http://schemas.microsoft.com/office/word/2010/wordprocessingShape">
+                    <wps:wsp>
+                      <wps:cNvCnPr/>
+                      <wps:spPr>
+                        <a:xfrm flipV="1">
+                          <a:off x="0" y="0"/>
+                          <a:ext cx="571500" cy="133350"/>
+                        </a:xfrm>
+                        <a:prstGeom prst="straightConnector1">
+                          <a:avLst/>
+                        </a:prstGeom>
+                        <a:ln w="38100">
+                          <a:solidFill>
+                            <a:srgbClr val="FF0000"/>
+                          </a:solidFill>
+                          <a:tailEnd type="triangle"/>
+                        </a:ln>
+                      </wps:spPr>
+                      <wps:style>
+                        <a:lnRef idx="1">
+                          <a:schemeClr val="accent1"/>
+                        </a:lnRef>
+                        <a:fillRef idx="0">
+                          <a:schemeClr val="accent1"/>
+                        </a:fillRef>
+                        <a:effectRef idx="0">
+                          <a:schemeClr val="accent1"/>
+                        </a:effectRef>
+                        <a:fontRef idx="minor">
+                          <a:schemeClr val="tx1"/>
+                        </a:fontRef>
+                      </wps:style>
+                      <wps:bodyPr/>
+                    </wps:wsp>
+                  </a:graphicData>
+                </a:graphic>
+                <wp14:sizeRelH relativeFrom="margin">
+                  <wp14:pctWidth>0</wp14:pctWidth>
+                </wp14:sizeRelH>
+                <wp14:sizeRelV relativeFrom="margin">
+                  <wp14:pctHeight>0</wp14:pctHeight>
+                </wp14:sizeRelV>
+              </wp:anchor>
+            </w:drawing>
+          </mc:Choice>
+          <mc:Fallback>
+            <w:pict>
+              <v:shape w14:anchorId="7FA7FBC6" id="Straight Arrow Connector 2" o:spid="_x0000_s1026" type="#_x0000_t32" style="position:absolute;margin-left:102.75pt;margin-top:189.8pt;width:45pt;height:10.5pt;flip:y;z-index:251689984;visibility:visible;mso-wrap-style:square;mso-width-percent:0;mso-height-percent:0;mso-wrap-distance-left:9pt;mso-wrap-distance-top:0;mso-wrap-distance-right:9pt;mso-wrap-distance-bottom:0;mso-position-horizontal:absolute;mso-position-horizontal-relative:text;mso-position-vertical:absolute;mso-position-vertical-relative:text;mso-width-percent:0;mso-height-percent:0;mso-width-relative:margin;mso-height-relative:margin" o:gfxdata="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" strokecolor="red" strokeweight="3pt">
+                <v:stroke endarrow="block" joinstyle="miter"/>
+              </v:shape>
+            </w:pict>
+          </mc:Fallback>
+        </mc:AlternateContent>
+      </w:r>
+      <w:r>
+        <w:rPr>
+          <w:noProof/>
+        </w:rPr>
+        <mc:AlternateContent>
+          <mc:Choice Requires="wps">
+            <w:drawing>
+              <wp:anchor distT="0" distB="0" distL="114300" distR="114300" simplePos="0" relativeHeight="251687936" behindDoc="0" locked="0" layoutInCell="1" allowOverlap="1" wp14:anchorId="5574CDFD" wp14:editId="0C510B6E">
+                <wp:simplePos x="0" y="0"/>
+                <wp:positionH relativeFrom="column">
+                  <wp:posOffset>1895475</wp:posOffset>
+                </wp:positionH>
+                <wp:positionV relativeFrom="paragraph">
+                  <wp:posOffset>1657985</wp:posOffset>
+                </wp:positionV>
+                <wp:extent cx="2733675" cy="981075"/>
+                <wp:effectExtent l="19050" t="19050" r="28575" b="28575"/>
+                <wp:wrapNone/>
+                <wp:docPr id="325567368" name="Rectangle: Rounded Corners 3"/>
                 <wp:cNvGraphicFramePr/>
                 <a:graphic xmlns:a="http://schemas.openxmlformats.org/drawingml/2006/main">
                   <a:graphicData uri="http://schemas.microsoft.com/office/word/2010/wordprocessingShape">
@@ -284,12 +1978,18 @@
                       <wps:spPr>
                         <a:xfrm>
                           <a:off x="0" y="0"/>
-                          <a:ext cx="484505" cy="174625"/>
+                          <a:ext cx="2733675" cy="981075"/>
                         </a:xfrm>
-                        <a:prstGeom prst="rightArrow">
+                        <a:prstGeom prst="roundRect">
                           <a:avLst/>
                         </a:prstGeom>
-                        <a:ln>
+                        <a:solidFill>
+                          <a:schemeClr val="accent2">
+                            <a:lumMod val="20000"/>
+                            <a:lumOff val="80000"/>
+                          </a:schemeClr>
+                        </a:solidFill>
+                        <a:ln w="28575">
                           <a:solidFill>
                             <a:srgbClr val="FF0000"/>
                           </a:solidFill>
@@ -309,93 +2009,128 @@
                           <a:schemeClr val="dk1"/>
                         </a:fontRef>
                       </wps:style>
-                      <wps:bodyPr rot="0" spcFirstLastPara="0" vertOverflow="overflow" horzOverflow="overflow" vert="horz" wrap="square" lIns="91440" tIns="45720" rIns="91440" bIns="45720" numCol="1" spcCol="0" rtlCol="0" fromWordArt="0" anchor="ctr" anchorCtr="0" forceAA="0" compatLnSpc="1">
-                        <a:prstTxWarp prst="textNoShape">
-                          <a:avLst/>
-                        </a:prstTxWarp>
-                        <a:noAutofit/>
-                      </wps:bodyPr>
-                    </wps:wsp>
-                  </a:graphicData>
-                </a:graphic>
-              </wp:anchor>
-            </w:drawing>
-          </mc:Choice>
-          <mc:Fallback>
-            <w:pict>
-              <v:shapetype w14:anchorId="354CE195" id="_x0000_t13" coordsize="21600,21600" o:spt="13" adj="16200,5400" path="m@0,l@0@1,0@1,0@2@0@2@0,21600,21600,10800xe">
-                <v:stroke joinstyle="miter"/>
-                <v:formulas>
-                  <v:f eqn="val #0"/>
-                  <v:f eqn="val #1"/>
-                  <v:f eqn="sum height 0 #1"/>
-                  <v:f eqn="sum 10800 0 #1"/>
-                  <v:f eqn="sum width 0 #0"/>
-                  <v:f eqn="prod @4 @3 10800"/>
-                  <v:f eqn="sum width 0 @5"/>
-                </v:formulas>
-                <v:path o:connecttype="custom" o:connectlocs="@0,0;0,10800;@0,21600;21600,10800" o:connectangles="270,180,90,0" textboxrect="0,@1,@6,@2"/>
-                <v:handles>
-                  <v:h position="#0,#1" xrange="0,21600" yrange="0,10800"/>
-                </v:handles>
-              </v:shapetype>
-              <v:shape id="Arrow: Right 2" o:spid="_x0000_s1026" type="#_x0000_t13" style="position:absolute;margin-left:310pt;margin-top:3.35pt;width:38.15pt;height:13.75pt;z-index:251662336;visibility:visible;mso-wrap-style:square;mso-wrap-distance-left:9pt;mso-wrap-distance-top:0;mso-wrap-distance-right:9pt;mso-wrap-distance-bottom:0;mso-position-horizontal:absolute;mso-position-horizontal-relative:text;mso-position-vertical:absolute;mso-position-vertical-relative:text;v-text-anchor:middle" o:gfxdata="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" adj="17707" fillcolor="white [3201]" strokecolor="red" strokeweight="1pt"/>
-            </w:pict>
-          </mc:Fallback>
-        </mc:AlternateContent>
-      </w:r>
-      <w:r>
-        <w:rPr>
-          <w:noProof/>
-        </w:rPr>
-        <mc:AlternateContent>
-          <mc:Choice Requires="wps">
-            <w:drawing>
-              <wp:anchor distT="0" distB="0" distL="114300" distR="114300" simplePos="0" relativeHeight="251664384" behindDoc="0" locked="0" layoutInCell="1" allowOverlap="1" wp14:anchorId="0173F36A" wp14:editId="20841540">
-                <wp:simplePos x="0" y="0"/>
-                <wp:positionH relativeFrom="column">
-                  <wp:posOffset>4468329</wp:posOffset>
-                </wp:positionH>
-                <wp:positionV relativeFrom="paragraph">
-                  <wp:posOffset>166</wp:posOffset>
-                </wp:positionV>
-                <wp:extent cx="1820848" cy="294199"/>
-                <wp:effectExtent l="0" t="0" r="27305" b="10795"/>
-                <wp:wrapNone/>
-                <wp:docPr id="1037385141" name="Rectangle: Rounded Corners 3"/>
-                <wp:cNvGraphicFramePr/>
-                <a:graphic xmlns:a="http://schemas.openxmlformats.org/drawingml/2006/main">
-                  <a:graphicData uri="http://schemas.microsoft.com/office/word/2010/wordprocessingShape">
-                    <wps:wsp>
-                      <wps:cNvSpPr/>
-                      <wps:spPr>
-                        <a:xfrm>
-                          <a:off x="0" y="0"/>
-                          <a:ext cx="1820848" cy="294199"/>
-                        </a:xfrm>
-                        <a:prstGeom prst="roundRect">
-                          <a:avLst/>
-                        </a:prstGeom>
-                      </wps:spPr>
-                      <wps:style>
-                        <a:lnRef idx="2">
-                          <a:schemeClr val="accent5"/>
-                        </a:lnRef>
-                        <a:fillRef idx="1">
-                          <a:schemeClr val="lt1"/>
-                        </a:fillRef>
-                        <a:effectRef idx="0">
-                          <a:schemeClr val="accent5"/>
-                        </a:effectRef>
-                        <a:fontRef idx="minor">
-                          <a:schemeClr val="dk1"/>
-                        </a:fontRef>
-                      </wps:style>
                       <wps:txbx>
                         <w:txbxContent>
                           <w:p>
+                            <w:pPr>
+                              <w:jc w:val="center"/>
+                              <w:rPr>
+                                <w:rFonts w:ascii="Arial" w:hAnsi="Arial" w:cs="Arial"/>
+                                <w:sz w:val="24"/>
+                                <w:szCs w:val="24"/>
+                              </w:rPr>
+                            </w:pPr>
                             <w:r>
-                              <w:t>Prepare input files here</w:t>
+                              <w:rPr>
+                                <w:rFonts w:ascii="Arial" w:hAnsi="Arial" w:cs="Arial"/>
+                                <w:sz w:val="24"/>
+                                <w:szCs w:val="24"/>
+                              </w:rPr>
+                              <w:t>The cursor should</w:t>
+                            </w:r>
+                            <w:r>
+                              <w:rPr>
+                                <w:rFonts w:ascii="Arial" w:hAnsi="Arial" w:cs="Arial"/>
+                                <w:sz w:val="24"/>
+                                <w:szCs w:val="24"/>
+                              </w:rPr>
+                              <w:t>n’t</w:t>
+                            </w:r>
+                            <w:r>
+                              <w:rPr>
+                                <w:rFonts w:ascii="Arial" w:hAnsi="Arial" w:cs="Arial"/>
+                                <w:sz w:val="24"/>
+                                <w:szCs w:val="24"/>
+                              </w:rPr>
+                              <w:t xml:space="preserve"> end here and also no. of lines</w:t>
+                            </w:r>
+                            <w:r>
+                              <w:rPr>
+                                <w:rFonts w:ascii="Arial" w:hAnsi="Arial" w:cs="Arial"/>
+                                <w:sz w:val="24"/>
+                                <w:szCs w:val="24"/>
+                              </w:rPr>
+                              <w:t xml:space="preserve"> shown in status bar</w:t>
+                            </w:r>
+                            <w:r>
+                              <w:rPr>
+                                <w:rFonts w:ascii="Arial" w:hAnsi="Arial" w:cs="Arial"/>
+                                <w:sz w:val="24"/>
+                                <w:szCs w:val="24"/>
+                              </w:rPr>
+                              <w:t xml:space="preserve"> (Ln 6)</w:t>
+                            </w:r>
+                            <w:r>
+                              <w:rPr>
+                                <w:rFonts w:ascii="Arial" w:hAnsi="Arial" w:cs="Arial"/>
+                                <w:sz w:val="24"/>
+                                <w:szCs w:val="24"/>
+                              </w:rPr>
+                              <w:t xml:space="preserve"> </w:t>
+                            </w:r>
+                            <w:r>
+                              <w:rPr>
+                                <w:rFonts w:ascii="Arial" w:hAnsi="Arial" w:cs="Arial"/>
+                                <w:sz w:val="24"/>
+                                <w:szCs w:val="24"/>
+                              </w:rPr>
+                              <w:t>is</w:t>
+                            </w:r>
+                            <w:r>
+                              <w:rPr>
+                                <w:rFonts w:ascii="Arial" w:hAnsi="Arial" w:cs="Arial"/>
+                                <w:sz w:val="24"/>
+                                <w:szCs w:val="24"/>
+                              </w:rPr>
+                              <w:t>n’t</w:t>
+                            </w:r>
+                            <w:r>
+                              <w:rPr>
+                                <w:rFonts w:ascii="Arial" w:hAnsi="Arial" w:cs="Arial"/>
+                                <w:sz w:val="24"/>
+                                <w:szCs w:val="24"/>
+                              </w:rPr>
+                              <w:t xml:space="preserve"> equal to no. of lines in text i.e., </w:t>
+                            </w:r>
+                            <w:r>
+                              <w:rPr>
+                                <w:rFonts w:ascii="Arial" w:hAnsi="Arial" w:cs="Arial"/>
+                                <w:sz w:val="24"/>
+                                <w:szCs w:val="24"/>
+                              </w:rPr>
+                              <w:t>5</w:t>
+                            </w:r>
+                            <w:r>
+                              <w:rPr>
+                                <w:rFonts w:ascii="Arial" w:hAnsi="Arial" w:cs="Arial"/>
+                                <w:sz w:val="24"/>
+                                <w:szCs w:val="24"/>
+                              </w:rPr>
+                              <w:t xml:space="preserve">. </w:t>
+                            </w:r>
+                            <w:r>
+                              <w:rPr>
+                                <w:rFonts w:ascii="Arial" w:hAnsi="Arial" w:cs="Arial"/>
+                                <w:sz w:val="24"/>
+                                <w:szCs w:val="24"/>
+                              </w:rPr>
+                              <w:t xml:space="preserve">Hence, </w:t>
+                            </w:r>
+                            <w:r>
+                              <w:rPr>
+                                <w:rFonts w:ascii="Arial" w:hAnsi="Arial" w:cs="Arial"/>
+                                <w:sz w:val="24"/>
+                                <w:szCs w:val="24"/>
+                              </w:rPr>
+                              <w:t xml:space="preserve">NOT </w:t>
+                            </w:r>
+                            <w:r>
+                              <w:rPr>
+                                <w:rFonts w:ascii="Arial" w:hAnsi="Arial" w:cs="Arial"/>
+                                <w:sz w:val="24"/>
+                                <w:szCs w:val="24"/>
+                              </w:rPr>
+                              <w:t>OK.</w:t>
                             </w:r>
                           </w:p>
                         </w:txbxContent>
@@ -420,13 +2155,130 @@
           </mc:Choice>
           <mc:Fallback>
             <w:pict>
-              <v:roundrect w14:anchorId="0173F36A" id="_x0000_s1027" style="position:absolute;margin-left:351.85pt;margin-top:0;width:143.35pt;height:23.15pt;z-index:251664384;visibility:visible;mso-wrap-style:square;mso-width-percent:0;mso-height-percent:0;mso-wrap-distance-left:9pt;mso-wrap-distance-top:0;mso-wrap-distance-right:9pt;mso-wrap-distance-bottom:0;mso-position-horizontal:absolute;mso-position-horizontal-relative:text;mso-position-vertical:absolute;mso-position-vertical-relative:text;mso-width-percent:0;mso-height-percent:0;mso-width-relative:margin;mso-height-relative:margin;v-text-anchor:middle" arcsize="10923f" o:gfxdata="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" fillcolor="white [3201]" strokecolor="#5b9bd5 [3208]" strokeweight="1pt">
+              <v:roundrect w14:anchorId="5574CDFD" id="_x0000_s1028" style="position:absolute;margin-left:149.25pt;margin-top:130.55pt;width:215.25pt;height:77.25pt;z-index:251687936;visibility:visible;mso-wrap-style:square;mso-width-percent:0;mso-height-percent:0;mso-wrap-distance-left:9pt;mso-wrap-distance-top:0;mso-wrap-distance-right:9pt;mso-wrap-distance-bottom:0;mso-position-horizontal:absolute;mso-position-horizontal-relative:text;mso-position-vertical:absolute;mso-position-vertical-relative:text;mso-width-percent:0;mso-height-percent:0;mso-width-relative:margin;mso-height-relative:margin;v-text-anchor:middle" arcsize="10923f" o:gfxdata="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" fillcolor="#fbe4d5 [661]" strokecolor="red" strokeweight="2.25pt">
                 <v:stroke joinstyle="miter"/>
                 <v:textbox>
                   <w:txbxContent>
                     <w:p>
+                      <w:pPr>
+                        <w:jc w:val="center"/>
+                        <w:rPr>
+                          <w:rFonts w:ascii="Arial" w:hAnsi="Arial" w:cs="Arial"/>
+                          <w:sz w:val="24"/>
+                          <w:szCs w:val="24"/>
+                        </w:rPr>
+                      </w:pPr>
                       <w:r>
-                        <w:t>Prepare input files here</w:t>
+                        <w:rPr>
+                          <w:rFonts w:ascii="Arial" w:hAnsi="Arial" w:cs="Arial"/>
+                          <w:sz w:val="24"/>
+                          <w:szCs w:val="24"/>
+                        </w:rPr>
+                        <w:t>The cursor should</w:t>
+                      </w:r>
+                      <w:r>
+                        <w:rPr>
+                          <w:rFonts w:ascii="Arial" w:hAnsi="Arial" w:cs="Arial"/>
+                          <w:sz w:val="24"/>
+                          <w:szCs w:val="24"/>
+                        </w:rPr>
+                        <w:t>n’t</w:t>
+                      </w:r>
+                      <w:r>
+                        <w:rPr>
+                          <w:rFonts w:ascii="Arial" w:hAnsi="Arial" w:cs="Arial"/>
+                          <w:sz w:val="24"/>
+                          <w:szCs w:val="24"/>
+                        </w:rPr>
+                        <w:t xml:space="preserve"> end here and also no. of lines</w:t>
+                      </w:r>
+                      <w:r>
+                        <w:rPr>
+                          <w:rFonts w:ascii="Arial" w:hAnsi="Arial" w:cs="Arial"/>
+                          <w:sz w:val="24"/>
+                          <w:szCs w:val="24"/>
+                        </w:rPr>
+                        <w:t xml:space="preserve"> shown in status bar</w:t>
+                      </w:r>
+                      <w:r>
+                        <w:rPr>
+                          <w:rFonts w:ascii="Arial" w:hAnsi="Arial" w:cs="Arial"/>
+                          <w:sz w:val="24"/>
+                          <w:szCs w:val="24"/>
+                        </w:rPr>
+                        <w:t xml:space="preserve"> (Ln 6)</w:t>
+                      </w:r>
+                      <w:r>
+                        <w:rPr>
+                          <w:rFonts w:ascii="Arial" w:hAnsi="Arial" w:cs="Arial"/>
+                          <w:sz w:val="24"/>
+                          <w:szCs w:val="24"/>
+                        </w:rPr>
+                        <w:t xml:space="preserve"> </w:t>
+                      </w:r>
+                      <w:r>
+                        <w:rPr>
+                          <w:rFonts w:ascii="Arial" w:hAnsi="Arial" w:cs="Arial"/>
+                          <w:sz w:val="24"/>
+                          <w:szCs w:val="24"/>
+                        </w:rPr>
+                        <w:t>is</w:t>
+                      </w:r>
+                      <w:r>
+                        <w:rPr>
+                          <w:rFonts w:ascii="Arial" w:hAnsi="Arial" w:cs="Arial"/>
+                          <w:sz w:val="24"/>
+                          <w:szCs w:val="24"/>
+                        </w:rPr>
+                        <w:t>n’t</w:t>
+                      </w:r>
+                      <w:r>
+                        <w:rPr>
+                          <w:rFonts w:ascii="Arial" w:hAnsi="Arial" w:cs="Arial"/>
+                          <w:sz w:val="24"/>
+                          <w:szCs w:val="24"/>
+                        </w:rPr>
+                        <w:t xml:space="preserve"> equal to no. of lines in text i.e., </w:t>
+                      </w:r>
+                      <w:r>
+                        <w:rPr>
+                          <w:rFonts w:ascii="Arial" w:hAnsi="Arial" w:cs="Arial"/>
+                          <w:sz w:val="24"/>
+                          <w:szCs w:val="24"/>
+                        </w:rPr>
+                        <w:t>5</w:t>
+                      </w:r>
+                      <w:r>
+                        <w:rPr>
+                          <w:rFonts w:ascii="Arial" w:hAnsi="Arial" w:cs="Arial"/>
+                          <w:sz w:val="24"/>
+                          <w:szCs w:val="24"/>
+                        </w:rPr>
+                        <w:t xml:space="preserve">. </w:t>
+                      </w:r>
+                      <w:r>
+                        <w:rPr>
+                          <w:rFonts w:ascii="Arial" w:hAnsi="Arial" w:cs="Arial"/>
+                          <w:sz w:val="24"/>
+                          <w:szCs w:val="24"/>
+                        </w:rPr>
+                        <w:t xml:space="preserve">Hence, </w:t>
+                      </w:r>
+                      <w:r>
+                        <w:rPr>
+                          <w:rFonts w:ascii="Arial" w:hAnsi="Arial" w:cs="Arial"/>
+                          <w:sz w:val="24"/>
+                          <w:szCs w:val="24"/>
+                        </w:rPr>
+                        <w:t xml:space="preserve">NOT </w:t>
+                      </w:r>
+                      <w:r>
+                        <w:rPr>
+                          <w:rFonts w:ascii="Arial" w:hAnsi="Arial" w:cs="Arial"/>
+                          <w:sz w:val="24"/>
+                          <w:szCs w:val="24"/>
+                        </w:rPr>
+                        <w:t>OK.</w:t>
                       </w:r>
                     </w:p>
                   </w:txbxContent>
@@ -440,102 +2292,36 @@
         <w:rPr>
           <w:noProof/>
         </w:rPr>
-        <w:drawing>
-          <wp:anchor distT="0" distB="0" distL="114300" distR="114300" simplePos="0" relativeHeight="251658240" behindDoc="1" locked="0" layoutInCell="1" allowOverlap="1" wp14:anchorId="23FD3956" wp14:editId="27D8D121">
-            <wp:simplePos x="0" y="0"/>
-            <wp:positionH relativeFrom="column">
-              <wp:posOffset>-355186</wp:posOffset>
-            </wp:positionH>
-            <wp:positionV relativeFrom="paragraph">
-              <wp:posOffset>-524924</wp:posOffset>
-            </wp:positionV>
-            <wp:extent cx="6537897" cy="2274294"/>
-            <wp:effectExtent l="0" t="0" r="0" b="0"/>
-            <wp:wrapNone/>
-            <wp:docPr id="840778113" name="Picture 1"/>
-            <wp:cNvGraphicFramePr>
-              <a:graphicFrameLocks xmlns:a="http://schemas.openxmlformats.org/drawingml/2006/main" noChangeAspect="1"/>
-            </wp:cNvGraphicFramePr>
-            <a:graphic xmlns:a="http://schemas.openxmlformats.org/drawingml/2006/main">
-              <a:graphicData uri="http://schemas.openxmlformats.org/drawingml/2006/picture">
-                <pic:pic xmlns:pic="http://schemas.openxmlformats.org/drawingml/2006/picture">
-                  <pic:nvPicPr>
-                    <pic:cNvPr id="840778113" name="Picture 840778113"/>
-                    <pic:cNvPicPr/>
-                  </pic:nvPicPr>
-                  <pic:blipFill>
-                    <a:blip r:embed="rId6">
-                      <a:extLst>
-                        <a:ext uri="{28A0092B-C50C-407E-A947-70E740481C1C}">
-                          <a14:useLocalDpi xmlns:a14="http://schemas.microsoft.com/office/drawing/2010/main" val="0"/>
-                        </a:ext>
-                      </a:extLst>
-                    </a:blip>
-                    <a:stretch>
-                      <a:fillRect/>
-                    </a:stretch>
-                  </pic:blipFill>
-                  <pic:spPr>
-                    <a:xfrm>
-                      <a:off x="0" y="0"/>
-                      <a:ext cx="6537897" cy="2274294"/>
-                    </a:xfrm>
-                    <a:prstGeom prst="rect">
-                      <a:avLst/>
-                    </a:prstGeom>
-                  </pic:spPr>
-                </pic:pic>
-              </a:graphicData>
-            </a:graphic>
-            <wp14:sizeRelH relativeFrom="page">
-              <wp14:pctWidth>0</wp14:pctWidth>
-            </wp14:sizeRelH>
-            <wp14:sizeRelV relativeFrom="page">
-              <wp14:pctHeight>0</wp14:pctHeight>
-            </wp14:sizeRelV>
-          </wp:anchor>
-        </w:drawing>
-      </w:r>
-    </w:p>
-    <w:p>
-      <w:pPr>
-        <w:rPr>
-          <w:noProof/>
-        </w:rPr>
-      </w:pPr>
-      <w:r>
-        <w:rPr>
-          <w:noProof/>
-        </w:rPr>
         <mc:AlternateContent>
           <mc:Choice Requires="wps">
             <w:drawing>
-              <wp:anchor distT="0" distB="0" distL="114300" distR="114300" simplePos="0" relativeHeight="251666432" behindDoc="0" locked="0" layoutInCell="1" allowOverlap="1" wp14:anchorId="4DC54935" wp14:editId="6D94DB11">
+              <wp:anchor distT="0" distB="0" distL="114300" distR="114300" simplePos="0" relativeHeight="251688960" behindDoc="0" locked="0" layoutInCell="1" allowOverlap="1" wp14:anchorId="4D32BC91" wp14:editId="1B73D929">
                 <wp:simplePos x="0" y="0"/>
-                <wp:positionH relativeFrom="column">
-                  <wp:posOffset>3919220</wp:posOffset>
+                <wp:positionH relativeFrom="margin">
+                  <wp:posOffset>533400</wp:posOffset>
                 </wp:positionH>
                 <wp:positionV relativeFrom="paragraph">
-                  <wp:posOffset>45803</wp:posOffset>
+                  <wp:posOffset>2400300</wp:posOffset>
                 </wp:positionV>
-                <wp:extent cx="484505" cy="174625"/>
-                <wp:effectExtent l="19050" t="57150" r="10795" b="73025"/>
+                <wp:extent cx="771525" cy="200025"/>
+                <wp:effectExtent l="19050" t="19050" r="28575" b="28575"/>
                 <wp:wrapNone/>
-                <wp:docPr id="937397434" name="Arrow: Right 2"/>
+                <wp:docPr id="1050787622" name="Rectangle: Rounded Corners 3"/>
                 <wp:cNvGraphicFramePr/>
                 <a:graphic xmlns:a="http://schemas.openxmlformats.org/drawingml/2006/main">
                   <a:graphicData uri="http://schemas.microsoft.com/office/word/2010/wordprocessingShape">
                     <wps:wsp>
                       <wps:cNvSpPr/>
                       <wps:spPr>
-                        <a:xfrm rot="1238761">
+                        <a:xfrm>
                           <a:off x="0" y="0"/>
-                          <a:ext cx="484505" cy="174625"/>
+                          <a:ext cx="771525" cy="200025"/>
                         </a:xfrm>
-                        <a:prstGeom prst="rightArrow">
+                        <a:prstGeom prst="roundRect">
                           <a:avLst/>
                         </a:prstGeom>
-                        <a:ln>
+                        <a:noFill/>
+                        <a:ln w="28575">
                           <a:solidFill>
                             <a:srgbClr val="FF0000"/>
                           </a:solidFill>
@@ -555,78 +2341,17 @@
                           <a:schemeClr val="dk1"/>
                         </a:fontRef>
                       </wps:style>
-                      <wps:bodyPr rot="0" spcFirstLastPara="0" vertOverflow="overflow" horzOverflow="overflow" vert="horz" wrap="square" lIns="91440" tIns="45720" rIns="91440" bIns="45720" numCol="1" spcCol="0" rtlCol="0" fromWordArt="0" anchor="ctr" anchorCtr="0" forceAA="0" compatLnSpc="1">
-                        <a:prstTxWarp prst="textNoShape">
-                          <a:avLst/>
-                        </a:prstTxWarp>
-                        <a:noAutofit/>
-                      </wps:bodyPr>
-                    </wps:wsp>
-                  </a:graphicData>
-                </a:graphic>
-              </wp:anchor>
-            </w:drawing>
-          </mc:Choice>
-          <mc:Fallback>
-            <w:pict>
-              <v:shape w14:anchorId="0FC8E82A" id="Arrow: Right 2" o:spid="_x0000_s1026" type="#_x0000_t13" style="position:absolute;margin-left:308.6pt;margin-top:3.6pt;width:38.15pt;height:13.75pt;rotation:1353057fd;z-index:251666432;visibility:visible;mso-wrap-style:square;mso-wrap-distance-left:9pt;mso-wrap-distance-top:0;mso-wrap-distance-right:9pt;mso-wrap-distance-bottom:0;mso-position-horizontal:absolute;mso-position-horizontal-relative:text;mso-position-vertical:absolute;mso-position-vertical-relative:text;v-text-anchor:middle" o:gfxdata="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" adj="17707" fillcolor="white [3201]" strokecolor="red" strokeweight="1pt"/>
-            </w:pict>
-          </mc:Fallback>
-        </mc:AlternateContent>
-      </w:r>
-      <w:r>
-        <w:rPr>
-          <w:noProof/>
-        </w:rPr>
-        <mc:AlternateContent>
-          <mc:Choice Requires="wps">
-            <w:drawing>
-              <wp:anchor distT="0" distB="0" distL="114300" distR="114300" simplePos="0" relativeHeight="251667456" behindDoc="0" locked="0" layoutInCell="1" allowOverlap="1" wp14:anchorId="348BA5E7" wp14:editId="5916F344">
-                <wp:simplePos x="0" y="0"/>
-                <wp:positionH relativeFrom="column">
-                  <wp:posOffset>4468440</wp:posOffset>
-                </wp:positionH>
-                <wp:positionV relativeFrom="paragraph">
-                  <wp:posOffset>47956</wp:posOffset>
-                </wp:positionV>
-                <wp:extent cx="1820545" cy="461176"/>
-                <wp:effectExtent l="0" t="0" r="27305" b="15240"/>
-                <wp:wrapNone/>
-                <wp:docPr id="2105659977" name="Rectangle: Rounded Corners 3"/>
-                <wp:cNvGraphicFramePr/>
-                <a:graphic xmlns:a="http://schemas.openxmlformats.org/drawingml/2006/main">
-                  <a:graphicData uri="http://schemas.microsoft.com/office/word/2010/wordprocessingShape">
-                    <wps:wsp>
-                      <wps:cNvSpPr/>
-                      <wps:spPr>
-                        <a:xfrm>
-                          <a:off x="0" y="0"/>
-                          <a:ext cx="1820545" cy="461176"/>
-                        </a:xfrm>
-                        <a:prstGeom prst="roundRect">
-                          <a:avLst/>
-                        </a:prstGeom>
-                      </wps:spPr>
-                      <wps:style>
-                        <a:lnRef idx="2">
-                          <a:schemeClr val="accent5"/>
-                        </a:lnRef>
-                        <a:fillRef idx="1">
-                          <a:schemeClr val="lt1"/>
-                        </a:fillRef>
-                        <a:effectRef idx="0">
-                          <a:schemeClr val="accent5"/>
-                        </a:effectRef>
-                        <a:fontRef idx="minor">
-                          <a:schemeClr val="dk1"/>
-                        </a:fontRef>
-                      </wps:style>
                       <wps:txbx>
                         <w:txbxContent>
                           <w:p>
-                            <w:r>
-                              <w:t>Output files/folders appear here</w:t>
-                            </w:r>
+                            <w:pPr>
+                              <w:jc w:val="center"/>
+                              <w:rPr>
+                                <w:rFonts w:ascii="Arial" w:hAnsi="Arial" w:cs="Arial"/>
+                                <w:sz w:val="24"/>
+                                <w:szCs w:val="24"/>
+                              </w:rPr>
+                            </w:pPr>
                           </w:p>
                         </w:txbxContent>
                       </wps:txbx>
@@ -650,117 +2375,23 @@
           </mc:Choice>
           <mc:Fallback>
             <w:pict>
-              <v:roundrect w14:anchorId="348BA5E7" id="_x0000_s1028" style="position:absolute;margin-left:351.85pt;margin-top:3.8pt;width:143.35pt;height:36.3pt;z-index:251667456;visibility:visible;mso-wrap-style:square;mso-width-percent:0;mso-height-percent:0;mso-wrap-distance-left:9pt;mso-wrap-distance-top:0;mso-wrap-distance-right:9pt;mso-wrap-distance-bottom:0;mso-position-horizontal:absolute;mso-position-horizontal-relative:text;mso-position-vertical:absolute;mso-position-vertical-relative:text;mso-width-percent:0;mso-height-percent:0;mso-width-relative:margin;mso-height-relative:margin;v-text-anchor:middle" arcsize="10923f" o:gfxdata="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" fillcolor="white [3201]" strokecolor="#5b9bd5 [3208]" strokeweight="1pt">
-                <v:stroke joinstyle="miter"/>
-                <v:textbox>
-                  <w:txbxContent>
-                    <w:p>
-                      <w:r>
-                        <w:t>Output files/folders appear here</w:t>
-                      </w:r>
-                    </w:p>
-                  </w:txbxContent>
-                </v:textbox>
-              </v:roundrect>
-            </w:pict>
-          </mc:Fallback>
-        </mc:AlternateContent>
-      </w:r>
-    </w:p>
-    <w:p>
-      <w:r>
-        <w:rPr>
-          <w:noProof/>
-        </w:rPr>
-        <mc:AlternateContent>
-          <mc:Choice Requires="wps">
-            <w:drawing>
-              <wp:anchor distT="0" distB="0" distL="114300" distR="114300" simplePos="0" relativeHeight="251660288" behindDoc="0" locked="0" layoutInCell="1" allowOverlap="1" wp14:anchorId="77B418F6" wp14:editId="307F2A0B">
-                <wp:simplePos x="0" y="0"/>
-                <wp:positionH relativeFrom="column">
-                  <wp:posOffset>5658181</wp:posOffset>
-                </wp:positionH>
-                <wp:positionV relativeFrom="paragraph">
-                  <wp:posOffset>318135</wp:posOffset>
-                </wp:positionV>
-                <wp:extent cx="930303" cy="755373"/>
-                <wp:effectExtent l="0" t="0" r="22225" b="26035"/>
-                <wp:wrapNone/>
-                <wp:docPr id="1776663514" name="Rectangle: Rounded Corners 3"/>
-                <wp:cNvGraphicFramePr/>
-                <a:graphic xmlns:a="http://schemas.openxmlformats.org/drawingml/2006/main">
-                  <a:graphicData uri="http://schemas.microsoft.com/office/word/2010/wordprocessingShape">
-                    <wps:wsp>
-                      <wps:cNvSpPr/>
-                      <wps:spPr>
-                        <a:xfrm>
-                          <a:off x="0" y="0"/>
-                          <a:ext cx="930303" cy="755373"/>
-                        </a:xfrm>
-                        <a:prstGeom prst="roundRect">
-                          <a:avLst/>
-                        </a:prstGeom>
-                      </wps:spPr>
-                      <wps:style>
-                        <a:lnRef idx="2">
-                          <a:schemeClr val="accent5"/>
-                        </a:lnRef>
-                        <a:fillRef idx="1">
-                          <a:schemeClr val="lt1"/>
-                        </a:fillRef>
-                        <a:effectRef idx="0">
-                          <a:schemeClr val="accent5"/>
-                        </a:effectRef>
-                        <a:fontRef idx="minor">
-                          <a:schemeClr val="dk1"/>
-                        </a:fontRef>
-                      </wps:style>
-                      <wps:txbx>
-                        <w:txbxContent>
-                          <w:p>
-                            <w:pPr>
-                              <w:jc w:val="center"/>
-                            </w:pPr>
-                            <w:r>
-                              <w:t>Click to open application</w:t>
-                            </w:r>
-                          </w:p>
-                        </w:txbxContent>
-                      </wps:txbx>
-                      <wps:bodyPr rot="0" spcFirstLastPara="0" vertOverflow="overflow" horzOverflow="overflow" vert="horz" wrap="square" lIns="91440" tIns="45720" rIns="91440" bIns="45720" numCol="1" spcCol="0" rtlCol="0" fromWordArt="0" anchor="ctr" anchorCtr="0" forceAA="0" compatLnSpc="1">
-                        <a:prstTxWarp prst="textNoShape">
-                          <a:avLst/>
-                        </a:prstTxWarp>
-                        <a:noAutofit/>
-                      </wps:bodyPr>
-                    </wps:wsp>
-                  </a:graphicData>
-                </a:graphic>
-                <wp14:sizeRelH relativeFrom="margin">
-                  <wp14:pctWidth>0</wp14:pctWidth>
-                </wp14:sizeRelH>
-                <wp14:sizeRelV relativeFrom="margin">
-                  <wp14:pctHeight>0</wp14:pctHeight>
-                </wp14:sizeRelV>
-              </wp:anchor>
-            </w:drawing>
-          </mc:Choice>
-          <mc:Fallback>
-            <w:pict>
-              <v:roundrect w14:anchorId="77B418F6" id="_x0000_s1029" style="position:absolute;margin-left:445.55pt;margin-top:25.05pt;width:73.25pt;height:59.5pt;z-index:251660288;visibility:visible;mso-wrap-style:square;mso-width-percent:0;mso-height-percent:0;mso-wrap-distance-left:9pt;mso-wrap-distance-top:0;mso-wrap-distance-right:9pt;mso-wrap-distance-bottom:0;mso-position-horizontal:absolute;mso-position-horizontal-relative:text;mso-position-vertical:absolute;mso-position-vertical-relative:text;mso-width-percent:0;mso-height-percent:0;mso-width-relative:margin;mso-height-relative:margin;v-text-anchor:middle" arcsize="10923f" o:gfxdata="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" fillcolor="white [3201]" strokecolor="#5b9bd5 [3208]" strokeweight="1pt">
+              <v:roundrect w14:anchorId="4D32BC91" id="_x0000_s1029" style="position:absolute;margin-left:42pt;margin-top:189pt;width:60.75pt;height:15.75pt;z-index:251688960;visibility:visible;mso-wrap-style:square;mso-width-percent:0;mso-height-percent:0;mso-wrap-distance-left:9pt;mso-wrap-distance-top:0;mso-wrap-distance-right:9pt;mso-wrap-distance-bottom:0;mso-position-horizontal:absolute;mso-position-horizontal-relative:margin;mso-position-vertical:absolute;mso-position-vertical-relative:text;mso-width-percent:0;mso-height-percent:0;mso-width-relative:margin;mso-height-relative:margin;v-text-anchor:middle" arcsize="10923f" o:gfxdata="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" filled="f" strokecolor="red" strokeweight="2.25pt">
                 <v:stroke joinstyle="miter"/>
                 <v:textbox>
                   <w:txbxContent>
                     <w:p>
                       <w:pPr>
                         <w:jc w:val="center"/>
+                        <w:rPr>
+                          <w:rFonts w:ascii="Arial" w:hAnsi="Arial" w:cs="Arial"/>
+                          <w:sz w:val="24"/>
+                          <w:szCs w:val="24"/>
+                        </w:rPr>
                       </w:pPr>
-                      <w:r>
-                        <w:t>Click to open application</w:t>
-                      </w:r>
                     </w:p>
                   </w:txbxContent>
                 </v:textbox>
+                <w10:wrap anchorx="margin"/>
               </v:roundrect>
             </w:pict>
           </mc:Fallback>
@@ -770,164 +2401,19 @@
         <w:rPr>
           <w:noProof/>
         </w:rPr>
-        <mc:AlternateContent>
-          <mc:Choice Requires="wps">
-            <w:drawing>
-              <wp:anchor distT="0" distB="0" distL="114300" distR="114300" simplePos="0" relativeHeight="251659264" behindDoc="0" locked="0" layoutInCell="1" allowOverlap="1" wp14:anchorId="2CE1D66C" wp14:editId="44070646">
-                <wp:simplePos x="0" y="0"/>
-                <wp:positionH relativeFrom="column">
-                  <wp:posOffset>5152307</wp:posOffset>
-                </wp:positionH>
-                <wp:positionV relativeFrom="paragraph">
-                  <wp:posOffset>613079</wp:posOffset>
-                </wp:positionV>
-                <wp:extent cx="485030" cy="174928"/>
-                <wp:effectExtent l="0" t="19050" r="29845" b="34925"/>
-                <wp:wrapNone/>
-                <wp:docPr id="1515392690" name="Arrow: Right 2"/>
-                <wp:cNvGraphicFramePr/>
-                <a:graphic xmlns:a="http://schemas.openxmlformats.org/drawingml/2006/main">
-                  <a:graphicData uri="http://schemas.microsoft.com/office/word/2010/wordprocessingShape">
-                    <wps:wsp>
-                      <wps:cNvSpPr/>
-                      <wps:spPr>
-                        <a:xfrm>
-                          <a:off x="0" y="0"/>
-                          <a:ext cx="485030" cy="174928"/>
-                        </a:xfrm>
-                        <a:prstGeom prst="rightArrow">
-                          <a:avLst/>
-                        </a:prstGeom>
-                        <a:ln>
-                          <a:solidFill>
-                            <a:srgbClr val="FF0000"/>
-                          </a:solidFill>
-                        </a:ln>
-                      </wps:spPr>
-                      <wps:style>
-                        <a:lnRef idx="2">
-                          <a:schemeClr val="accent6"/>
-                        </a:lnRef>
-                        <a:fillRef idx="1">
-                          <a:schemeClr val="lt1"/>
-                        </a:fillRef>
-                        <a:effectRef idx="0">
-                          <a:schemeClr val="accent6"/>
-                        </a:effectRef>
-                        <a:fontRef idx="minor">
-                          <a:schemeClr val="dk1"/>
-                        </a:fontRef>
-                      </wps:style>
-                      <wps:bodyPr rot="0" spcFirstLastPara="0" vertOverflow="overflow" horzOverflow="overflow" vert="horz" wrap="square" lIns="91440" tIns="45720" rIns="91440" bIns="45720" numCol="1" spcCol="0" rtlCol="0" fromWordArt="0" anchor="ctr" anchorCtr="0" forceAA="0" compatLnSpc="1">
-                        <a:prstTxWarp prst="textNoShape">
-                          <a:avLst/>
-                        </a:prstTxWarp>
-                        <a:noAutofit/>
-                      </wps:bodyPr>
-                    </wps:wsp>
-                  </a:graphicData>
-                </a:graphic>
-              </wp:anchor>
-            </w:drawing>
-          </mc:Choice>
-          <mc:Fallback>
-            <w:pict>
-              <v:shape w14:anchorId="5D8BB755" id="Arrow: Right 2" o:spid="_x0000_s1026" type="#_x0000_t13" style="position:absolute;margin-left:405.7pt;margin-top:48.25pt;width:38.2pt;height:13.75pt;z-index:251659264;visibility:visible;mso-wrap-style:square;mso-wrap-distance-left:9pt;mso-wrap-distance-top:0;mso-wrap-distance-right:9pt;mso-wrap-distance-bottom:0;mso-position-horizontal:absolute;mso-position-horizontal-relative:text;mso-position-vertical:absolute;mso-position-vertical-relative:text;v-text-anchor:middle" o:gfxdata="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" adj="17705" fillcolor="white [3201]" strokecolor="red" strokeweight="1pt"/>
-            </w:pict>
-          </mc:Fallback>
-        </mc:AlternateContent>
-      </w:r>
-    </w:p>
-    <w:p/>
-    <w:p/>
-    <w:p/>
-    <w:p/>
-    <w:p/>
-    <w:p/>
-    <w:p/>
-    <w:p>
-      <w:r>
-        <w:rPr>
-          <w:noProof/>
-        </w:rPr>
-        <mc:AlternateContent>
-          <mc:Choice Requires="wps">
-            <w:drawing>
-              <wp:anchor distT="0" distB="0" distL="114300" distR="114300" simplePos="0" relativeHeight="251673600" behindDoc="0" locked="0" layoutInCell="1" allowOverlap="1" wp14:anchorId="6A09EE36" wp14:editId="1A2DB4E4">
-                <wp:simplePos x="0" y="0"/>
-                <wp:positionH relativeFrom="column">
-                  <wp:posOffset>904875</wp:posOffset>
-                </wp:positionH>
-                <wp:positionV relativeFrom="paragraph">
-                  <wp:posOffset>591820</wp:posOffset>
-                </wp:positionV>
-                <wp:extent cx="2876550" cy="733425"/>
-                <wp:effectExtent l="38100" t="19050" r="19050" b="66675"/>
-                <wp:wrapNone/>
-                <wp:docPr id="1814688535" name="Straight Arrow Connector 2"/>
-                <wp:cNvGraphicFramePr/>
-                <a:graphic xmlns:a="http://schemas.openxmlformats.org/drawingml/2006/main">
-                  <a:graphicData uri="http://schemas.microsoft.com/office/word/2010/wordprocessingShape">
-                    <wps:wsp>
-                      <wps:cNvCnPr/>
-                      <wps:spPr>
-                        <a:xfrm flipH="1">
-                          <a:off x="0" y="0"/>
-                          <a:ext cx="2876550" cy="733425"/>
-                        </a:xfrm>
-                        <a:prstGeom prst="straightConnector1">
-                          <a:avLst/>
-                        </a:prstGeom>
-                        <a:ln w="38100">
-                          <a:solidFill>
-                            <a:srgbClr val="FF0000"/>
-                          </a:solidFill>
-                          <a:tailEnd type="triangle"/>
-                        </a:ln>
-                      </wps:spPr>
-                      <wps:style>
-                        <a:lnRef idx="3">
-                          <a:schemeClr val="accent2"/>
-                        </a:lnRef>
-                        <a:fillRef idx="0">
-                          <a:schemeClr val="accent2"/>
-                        </a:fillRef>
-                        <a:effectRef idx="2">
-                          <a:schemeClr val="accent2"/>
-                        </a:effectRef>
-                        <a:fontRef idx="minor">
-                          <a:schemeClr val="tx1"/>
-                        </a:fontRef>
-                      </wps:style>
-                      <wps:bodyPr/>
-                    </wps:wsp>
-                  </a:graphicData>
-                </a:graphic>
-              </wp:anchor>
-            </w:drawing>
-          </mc:Choice>
-          <mc:Fallback>
-            <w:pict>
-              <v:shapetype w14:anchorId="11C1D67C" id="_x0000_t32" coordsize="21600,21600" o:spt="32" o:oned="t" path="m,l21600,21600e" filled="f">
-                <v:path arrowok="t" fillok="f" o:connecttype="none"/>
-                <o:lock v:ext="edit" shapetype="t"/>
-              </v:shapetype>
-              <v:shape id="Straight Arrow Connector 2" o:spid="_x0000_s1026" type="#_x0000_t32" style="position:absolute;margin-left:71.25pt;margin-top:46.6pt;width:226.5pt;height:57.75pt;flip:x;z-index:251673600;visibility:visible;mso-wrap-style:square;mso-wrap-distance-left:9pt;mso-wrap-distance-top:0;mso-wrap-distance-right:9pt;mso-wrap-distance-bottom:0;mso-position-horizontal:absolute;mso-position-horizontal-relative:text;mso-position-vertical:absolute;mso-position-vertical-relative:text" o:gfxdata="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" strokecolor="red" strokeweight="3pt">
-                <v:stroke endarrow="block" joinstyle="miter"/>
-              </v:shape>
-            </w:pict>
-          </mc:Fallback>
-        </mc:AlternateContent>
-      </w:r>
-      <w:r>
-        <w:rPr>
-          <w:noProof/>
-        </w:rPr>
         <w:drawing>
-          <wp:inline distT="0" distB="0" distL="0" distR="0" wp14:anchorId="16D94182" wp14:editId="3EDAA7F1">
-            <wp:extent cx="5943600" cy="3865880"/>
-            <wp:effectExtent l="0" t="0" r="0" b="1270"/>
-            <wp:docPr id="579149113" name="Picture 1"/>
+          <wp:anchor distT="0" distB="0" distL="114300" distR="114300" simplePos="0" relativeHeight="251684864" behindDoc="0" locked="0" layoutInCell="1" allowOverlap="1" wp14:anchorId="317CA36F" wp14:editId="7BF2E3B8">
+            <wp:simplePos x="0" y="0"/>
+            <wp:positionH relativeFrom="column">
+              <wp:posOffset>0</wp:posOffset>
+            </wp:positionH>
+            <wp:positionV relativeFrom="paragraph">
+              <wp:posOffset>0</wp:posOffset>
+            </wp:positionV>
+            <wp:extent cx="4677428" cy="2619741"/>
+            <wp:effectExtent l="0" t="0" r="8890" b="9525"/>
+            <wp:wrapNone/>
+            <wp:docPr id="679489446" name="Picture 4"/>
             <wp:cNvGraphicFramePr>
               <a:graphicFrameLocks xmlns:a="http://schemas.openxmlformats.org/drawingml/2006/main" noChangeAspect="1"/>
             </wp:cNvGraphicFramePr>
@@ -935,11 +2421,11 @@
               <a:graphicData uri="http://schemas.openxmlformats.org/drawingml/2006/picture">
                 <pic:pic xmlns:pic="http://schemas.openxmlformats.org/drawingml/2006/picture">
                   <pic:nvPicPr>
-                    <pic:cNvPr id="579149113" name="Picture 579149113"/>
+                    <pic:cNvPr id="679489446" name="Picture 679489446"/>
                     <pic:cNvPicPr/>
                   </pic:nvPicPr>
                   <pic:blipFill>
-                    <a:blip r:embed="rId7">
+                    <a:blip r:embed="rId14">
                       <a:extLst>
                         <a:ext uri="{28A0092B-C50C-407E-A947-70E740481C1C}">
                           <a14:useLocalDpi xmlns:a14="http://schemas.microsoft.com/office/drawing/2010/main" val="0"/>
@@ -953,7 +2439,7 @@
                   <pic:spPr>
                     <a:xfrm>
                       <a:off x="0" y="0"/>
-                      <a:ext cx="5943600" cy="3865880"/>
+                      <a:ext cx="4677428" cy="2619741"/>
                     </a:xfrm>
                     <a:prstGeom prst="rect">
                       <a:avLst/>
@@ -962,7 +2448,13 @@
                 </pic:pic>
               </a:graphicData>
             </a:graphic>
-          </wp:inline>
+            <wp14:sizeRelH relativeFrom="page">
+              <wp14:pctWidth>0</wp14:pctWidth>
+            </wp14:sizeRelH>
+            <wp14:sizeRelV relativeFrom="page">
+              <wp14:pctHeight>0</wp14:pctHeight>
+            </wp14:sizeRelV>
+          </wp:anchor>
         </w:drawing>
       </w:r>
     </w:p>

</xml_diff>